<commit_message>
Feat: add diploma info
</commit_message>
<xml_diff>
--- a/DIPLOMA.docx
+++ b/DIPLOMA.docx
@@ -4525,37 +4525,13 @@
     </w:p>
     <w:p>
       <w:r>
-        <w:t xml:space="preserve">Сравнив прототипы приложений, </w:t>
-      </w:r>
-      <w:r>
-        <w:t xml:space="preserve">в случае первых двух приложений, </w:t>
-      </w:r>
-      <w:r>
-        <w:t xml:space="preserve">можно отметить схожесть в их функциональности и интерфейсе. В каждом рассмотренном аналоге есть свои достоинства и недостатки. Наиболее важным является простота интерфейса и информативность. Из функциональных достоинств можно отметить возможность </w:t>
-      </w:r>
-      <w:r>
-        <w:t>создания иллюстраций различными инструментами</w:t>
-      </w:r>
-      <w:r>
-        <w:t xml:space="preserve">, </w:t>
-      </w:r>
-      <w:r>
-        <w:t>экспортирование созданных иллюстраций</w:t>
-      </w:r>
-      <w:r>
-        <w:t xml:space="preserve">, </w:t>
-      </w:r>
-      <w:r>
-        <w:t xml:space="preserve">а также простые в управлении </w:t>
+        <w:t xml:space="preserve">Сравнив прототипы приложений, в случае первых двух приложений, можно отметить схожесть в их функциональности и интерфейсе. В каждом рассмотренном аналоге есть свои достоинства и недостатки. Наиболее важным является простота интерфейса и информативность. Из функциональных достоинств можно отметить возможность создания иллюстраций различными инструментами, экспортирование созданных иллюстраций, а также простые в управлении </w:t>
       </w:r>
       <w:r>
         <w:t xml:space="preserve">визуальные </w:t>
       </w:r>
       <w:r>
-        <w:t>инструменты</w:t>
-      </w:r>
-      <w:r>
-        <w:t>.</w:t>
+        <w:t>инструменты.</w:t>
       </w:r>
     </w:p>
     <w:p>
@@ -8246,439 +8222,44 @@
     </w:p>
     <w:p>
       <w:pPr>
+        <w:spacing w:line="235" w:lineRule="auto"/>
+        <w:ind w:firstLine="711"/>
+        <w:rPr>
+          <w:rFonts w:eastAsia="Calibri" w:cs="Times New Roman"/>
+          <w:szCs w:val="28"/>
+        </w:rPr>
+      </w:pPr>
+      <w:r>
+        <w:rPr>
+          <w:rFonts w:eastAsia="Times New Roman"/>
+          <w:szCs w:val="28"/>
+        </w:rPr>
+        <w:t xml:space="preserve">Физическое представление программной системы не может быть полным, если отсутствует информация о том, на какой платформе, а также на каких </w:t>
+      </w:r>
+      <w:r>
+        <w:rPr>
+          <w:rFonts w:eastAsia="Times New Roman"/>
+          <w:szCs w:val="28"/>
+        </w:rPr>
+        <w:br/>
+        <w:t>вычислительных средствах она реализована. Для визуализации элементов и компонентов программы была разработана структурная схема приложения, представленная на рисунке 2.1</w:t>
+      </w:r>
+      <w:r>
+        <w:rPr>
+          <w:rFonts w:cs="Times New Roman"/>
+          <w:szCs w:val="28"/>
+        </w:rPr>
+        <w:t>.</w:t>
+      </w:r>
+    </w:p>
+    <w:p>
+      <w:pPr>
         <w:tabs>
           <w:tab w:val="left" w:pos="0"/>
           <w:tab w:val="left" w:pos="993"/>
           <w:tab w:val="left" w:pos="10076"/>
         </w:tabs>
-        <w:ind w:right="112"/>
-        <w:rPr>
-          <w:rFonts w:eastAsia="Calibri" w:cs="Times New Roman"/>
-          <w:szCs w:val="28"/>
-        </w:rPr>
-      </w:pPr>
-      <w:r>
-        <w:rPr>
-          <w:rFonts w:eastAsia="Calibri" w:cs="Times New Roman"/>
-          <w:szCs w:val="28"/>
-        </w:rPr>
-        <w:t>Для реализации приложения была выбрана SOLID архитектура.</w:t>
-      </w:r>
-      <w:r>
-        <w:rPr>
-          <w:rFonts w:eastAsia="Calibri" w:cs="Times New Roman"/>
-          <w:szCs w:val="28"/>
-        </w:rPr>
-        <w:t xml:space="preserve"> </w:t>
-      </w:r>
-      <w:r>
-        <w:rPr>
-          <w:rFonts w:eastAsia="Calibri" w:cs="Times New Roman"/>
-          <w:szCs w:val="28"/>
-        </w:rPr>
-        <w:t>Этот принцип программирования необходим для создания масштабируемой</w:t>
-      </w:r>
-      <w:r>
-        <w:rPr>
-          <w:rFonts w:eastAsia="Calibri" w:cs="Times New Roman"/>
-          <w:szCs w:val="28"/>
-        </w:rPr>
-        <w:t xml:space="preserve"> </w:t>
-      </w:r>
-      <w:r>
-        <w:rPr>
-          <w:rFonts w:eastAsia="Calibri" w:cs="Times New Roman"/>
-          <w:szCs w:val="28"/>
-        </w:rPr>
-        <w:t>архитектуры приложений. Масштабируемая архитектура приложений основана на гибкой, подвижной технологии. Это облегчает</w:t>
-      </w:r>
-      <w:r>
-        <w:rPr>
-          <w:rFonts w:eastAsia="Calibri" w:cs="Times New Roman"/>
-          <w:szCs w:val="28"/>
-        </w:rPr>
-        <w:t xml:space="preserve"> </w:t>
-      </w:r>
-      <w:r>
-        <w:rPr>
-          <w:rFonts w:eastAsia="Calibri" w:cs="Times New Roman"/>
-          <w:szCs w:val="28"/>
-        </w:rPr>
-        <w:t>модернизацию, обновление и расширение при необходимости. Этот универсальный</w:t>
-      </w:r>
-      <w:r>
-        <w:rPr>
-          <w:rFonts w:eastAsia="Calibri" w:cs="Times New Roman"/>
-          <w:szCs w:val="28"/>
-        </w:rPr>
-        <w:t xml:space="preserve"> </w:t>
-      </w:r>
-      <w:r>
-        <w:rPr>
-          <w:rFonts w:eastAsia="Calibri" w:cs="Times New Roman"/>
-          <w:szCs w:val="28"/>
-        </w:rPr>
-        <w:t>принцип программирования является установленной основой, на которой</w:t>
-      </w:r>
-      <w:r>
-        <w:rPr>
-          <w:rFonts w:eastAsia="Calibri" w:cs="Times New Roman"/>
-          <w:szCs w:val="28"/>
-        </w:rPr>
-        <w:t xml:space="preserve"> </w:t>
-      </w:r>
-      <w:r>
-        <w:rPr>
-          <w:rFonts w:eastAsia="Calibri" w:cs="Times New Roman"/>
-          <w:szCs w:val="28"/>
-        </w:rPr>
-        <w:t>базируются руководящие принципы архитектуры приложений.</w:t>
-      </w:r>
-      <w:r>
-        <w:rPr>
-          <w:rFonts w:eastAsia="Calibri" w:cs="Times New Roman"/>
-          <w:szCs w:val="28"/>
-        </w:rPr>
-        <w:t xml:space="preserve"> </w:t>
-      </w:r>
-      <w:r>
-        <w:rPr>
-          <w:rFonts w:eastAsia="Calibri" w:cs="Times New Roman"/>
-          <w:szCs w:val="28"/>
-        </w:rPr>
-        <w:t>Кроме того, этот п</w:t>
-      </w:r>
-      <w:r>
-        <w:rPr>
-          <w:rFonts w:eastAsia="Calibri" w:cs="Times New Roman"/>
-          <w:szCs w:val="28"/>
-        </w:rPr>
-        <w:t xml:space="preserve">ринцип </w:t>
-      </w:r>
-      <w:r>
-        <w:rPr>
-          <w:rFonts w:eastAsia="Calibri" w:cs="Times New Roman"/>
-          <w:szCs w:val="28"/>
-        </w:rPr>
-        <w:t xml:space="preserve">может </w:t>
-      </w:r>
-      <w:r>
-        <w:rPr>
-          <w:rFonts w:eastAsia="Calibri" w:cs="Times New Roman"/>
-          <w:szCs w:val="28"/>
-        </w:rPr>
-        <w:t xml:space="preserve">быть применен в любом </w:t>
-      </w:r>
-      <w:r>
-        <w:rPr>
-          <w:rFonts w:eastAsia="Calibri" w:cs="Times New Roman"/>
-          <w:szCs w:val="28"/>
-        </w:rPr>
-        <w:t xml:space="preserve">проекте, который использует </w:t>
-      </w:r>
-      <w:r>
-        <w:rPr>
-          <w:rFonts w:eastAsia="Calibri" w:cs="Times New Roman"/>
-          <w:szCs w:val="28"/>
-        </w:rPr>
-        <w:t>объектно-ориентированн</w:t>
-      </w:r>
-      <w:r>
-        <w:rPr>
-          <w:rFonts w:eastAsia="Calibri" w:cs="Times New Roman"/>
-          <w:szCs w:val="28"/>
-        </w:rPr>
-        <w:t>ый</w:t>
-      </w:r>
-      <w:r>
-        <w:rPr>
-          <w:rFonts w:eastAsia="Calibri" w:cs="Times New Roman"/>
-          <w:szCs w:val="28"/>
-        </w:rPr>
-        <w:t xml:space="preserve"> язык программирования, и их использование помогает создавать качественное ПО.</w:t>
-      </w:r>
-    </w:p>
-    <w:p>
-      <w:pPr>
-        <w:spacing w:after="160" w:line="259" w:lineRule="auto"/>
-        <w:ind w:firstLine="0"/>
-        <w:jc w:val="left"/>
-        <w:rPr>
-          <w:rFonts w:eastAsia="Calibri" w:cs="Times New Roman"/>
-          <w:szCs w:val="28"/>
-        </w:rPr>
-      </w:pPr>
-      <w:r>
-        <w:rPr>
-          <w:rFonts w:eastAsia="Calibri" w:cs="Times New Roman"/>
-          <w:szCs w:val="28"/>
-        </w:rPr>
-        <w:br w:type="page"/>
-      </w:r>
-    </w:p>
-    <w:p>
-      <w:pPr>
-        <w:tabs>
-          <w:tab w:val="left" w:pos="0"/>
-          <w:tab w:val="left" w:pos="993"/>
-          <w:tab w:val="left" w:pos="10076"/>
-        </w:tabs>
-        <w:ind w:right="112"/>
-        <w:rPr>
-          <w:rFonts w:eastAsia="Calibri" w:cs="Times New Roman"/>
-          <w:szCs w:val="28"/>
-        </w:rPr>
-      </w:pPr>
-      <w:r>
-        <w:rPr>
-          <w:rFonts w:eastAsia="Calibri" w:cs="Times New Roman"/>
-          <w:szCs w:val="28"/>
-        </w:rPr>
-        <w:lastRenderedPageBreak/>
-        <w:t>К преимуществам SOLID архитектуры можно отнести:</w:t>
-      </w:r>
-    </w:p>
-    <w:p>
-      <w:pPr>
-        <w:numPr>
-          <w:ilvl w:val="0"/>
-          <w:numId w:val="27"/>
-        </w:numPr>
-        <w:tabs>
-          <w:tab w:val="left" w:pos="0"/>
-          <w:tab w:val="left" w:pos="993"/>
-          <w:tab w:val="left" w:pos="10076"/>
-        </w:tabs>
-        <w:ind w:left="142" w:right="112" w:firstLine="709"/>
-        <w:rPr>
-          <w:rFonts w:eastAsia="Calibri" w:cs="Times New Roman"/>
-          <w:szCs w:val="28"/>
-        </w:rPr>
-      </w:pPr>
-      <w:r>
-        <w:rPr>
-          <w:rFonts w:eastAsia="Calibri" w:cs="Times New Roman"/>
-          <w:szCs w:val="28"/>
-        </w:rPr>
-        <w:t>принцип единственной ответственности, обозначает, что каждый объект должен иметь одну обязанность и эта обязанность должна быть полностью инкапсулирована в класс;</w:t>
-      </w:r>
-    </w:p>
-    <w:p>
-      <w:pPr>
-        <w:numPr>
-          <w:ilvl w:val="0"/>
-          <w:numId w:val="27"/>
-        </w:numPr>
-        <w:tabs>
-          <w:tab w:val="left" w:pos="0"/>
-          <w:tab w:val="left" w:pos="993"/>
-          <w:tab w:val="left" w:pos="10076"/>
-        </w:tabs>
-        <w:ind w:left="142" w:right="112" w:firstLine="709"/>
-        <w:rPr>
-          <w:rFonts w:eastAsia="Calibri" w:cs="Times New Roman"/>
-          <w:szCs w:val="28"/>
-        </w:rPr>
-      </w:pPr>
-      <w:r>
-        <w:rPr>
-          <w:rFonts w:eastAsia="Calibri" w:cs="Times New Roman"/>
-          <w:szCs w:val="28"/>
-        </w:rPr>
-        <w:t>принцип открытости и закрытости декларирует, что классы, модули,</w:t>
-      </w:r>
-    </w:p>
-    <w:p>
-      <w:pPr>
-        <w:numPr>
-          <w:ilvl w:val="0"/>
-          <w:numId w:val="27"/>
-        </w:numPr>
-        <w:tabs>
-          <w:tab w:val="left" w:pos="0"/>
-          <w:tab w:val="left" w:pos="993"/>
-          <w:tab w:val="left" w:pos="10076"/>
-        </w:tabs>
-        <w:ind w:left="142" w:right="112" w:firstLine="709"/>
-        <w:rPr>
-          <w:rFonts w:eastAsia="Calibri" w:cs="Times New Roman"/>
-          <w:szCs w:val="28"/>
-        </w:rPr>
-      </w:pPr>
-      <w:r>
-        <w:rPr>
-          <w:rFonts w:eastAsia="Calibri" w:cs="Times New Roman"/>
-          <w:szCs w:val="28"/>
-        </w:rPr>
-        <w:t>функции должны быть открыты для расширения</w:t>
-      </w:r>
-      <w:r>
-        <w:rPr>
-          <w:rFonts w:eastAsia="Calibri" w:cs="Times New Roman"/>
-          <w:szCs w:val="28"/>
-        </w:rPr>
-        <w:t xml:space="preserve"> и</w:t>
-      </w:r>
-      <w:r>
-        <w:rPr>
-          <w:rFonts w:eastAsia="Calibri" w:cs="Times New Roman"/>
-          <w:szCs w:val="28"/>
-        </w:rPr>
-        <w:t xml:space="preserve"> закрыты для изменений;</w:t>
-      </w:r>
-    </w:p>
-    <w:p>
-      <w:pPr>
-        <w:numPr>
-          <w:ilvl w:val="0"/>
-          <w:numId w:val="27"/>
-        </w:numPr>
-        <w:tabs>
-          <w:tab w:val="left" w:pos="0"/>
-          <w:tab w:val="left" w:pos="993"/>
-          <w:tab w:val="left" w:pos="10076"/>
-        </w:tabs>
-        <w:ind w:left="142" w:right="112" w:firstLine="709"/>
-        <w:rPr>
-          <w:rFonts w:eastAsia="Calibri" w:cs="Times New Roman"/>
-          <w:szCs w:val="28"/>
-        </w:rPr>
-      </w:pPr>
-      <w:r>
-        <w:rPr>
-          <w:rFonts w:eastAsia="Calibri" w:cs="Times New Roman"/>
-          <w:szCs w:val="28"/>
-        </w:rPr>
-        <w:t>принцип подстановки Барбары Лисков – функции, которые используют</w:t>
-      </w:r>
-      <w:r>
-        <w:rPr>
-          <w:rFonts w:eastAsia="Calibri" w:cs="Times New Roman"/>
-          <w:szCs w:val="28"/>
-        </w:rPr>
-        <w:t xml:space="preserve"> </w:t>
-      </w:r>
-      <w:r>
-        <w:rPr>
-          <w:rFonts w:eastAsia="Calibri" w:cs="Times New Roman"/>
-          <w:szCs w:val="28"/>
-        </w:rPr>
-        <w:t>базовый тип, должны иметь возможность использовать подтипы базового типа, не зная об этом</w:t>
-      </w:r>
-      <w:r>
-        <w:rPr>
-          <w:rFonts w:eastAsia="Calibri" w:cs="Times New Roman"/>
-          <w:szCs w:val="28"/>
-        </w:rPr>
-        <w:t xml:space="preserve"> и не вызывая ошибок</w:t>
-      </w:r>
-      <w:r>
-        <w:rPr>
-          <w:rFonts w:eastAsia="Calibri" w:cs="Times New Roman"/>
-          <w:szCs w:val="28"/>
-        </w:rPr>
-        <w:t>;</w:t>
-      </w:r>
-    </w:p>
-    <w:p>
-      <w:pPr>
-        <w:numPr>
-          <w:ilvl w:val="0"/>
-          <w:numId w:val="27"/>
-        </w:numPr>
-        <w:tabs>
-          <w:tab w:val="left" w:pos="0"/>
-          <w:tab w:val="left" w:pos="993"/>
-          <w:tab w:val="left" w:pos="10076"/>
-        </w:tabs>
-        <w:ind w:left="142" w:right="112" w:firstLine="709"/>
-        <w:rPr>
-          <w:rFonts w:eastAsia="Calibri" w:cs="Times New Roman"/>
-          <w:szCs w:val="28"/>
-        </w:rPr>
-      </w:pPr>
-      <w:r>
-        <w:rPr>
-          <w:rFonts w:eastAsia="Calibri" w:cs="Times New Roman"/>
-          <w:szCs w:val="28"/>
-        </w:rPr>
-        <w:t>принцип разделения интерфейсов говорит о том, что слишком «толстые» интерфейсы необходимо разделять на более маленькие и специфические, чтобы клиенты маленьких интерфейсов знали только о методах, которые необходимы им в работе;</w:t>
-      </w:r>
-    </w:p>
-    <w:p>
-      <w:pPr>
-        <w:numPr>
-          <w:ilvl w:val="0"/>
-          <w:numId w:val="27"/>
-        </w:numPr>
-        <w:tabs>
-          <w:tab w:val="left" w:pos="0"/>
-          <w:tab w:val="left" w:pos="993"/>
-          <w:tab w:val="left" w:pos="10076"/>
-        </w:tabs>
-        <w:ind w:left="142" w:right="112" w:firstLine="709"/>
-        <w:rPr>
-          <w:rFonts w:eastAsia="Calibri" w:cs="Times New Roman"/>
-          <w:szCs w:val="28"/>
-        </w:rPr>
-      </w:pPr>
-      <w:r>
-        <w:rPr>
-          <w:rFonts w:eastAsia="Calibri" w:cs="Times New Roman"/>
-          <w:szCs w:val="28"/>
-        </w:rPr>
-        <w:t>принцип инверсии зависимостей – модули верхних уровней не должны</w:t>
-      </w:r>
-      <w:r>
-        <w:rPr>
-          <w:rFonts w:eastAsia="Calibri" w:cs="Times New Roman"/>
-          <w:szCs w:val="28"/>
-        </w:rPr>
-        <w:t xml:space="preserve"> </w:t>
-      </w:r>
-      <w:r>
-        <w:rPr>
-          <w:rFonts w:eastAsia="Calibri" w:cs="Times New Roman"/>
-          <w:szCs w:val="28"/>
-        </w:rPr>
-        <w:t>зависеть от модулей нижних уровней, а оба типа модулей зависят от абстракций.</w:t>
-      </w:r>
-    </w:p>
-    <w:p>
-      <w:pPr>
-        <w:tabs>
-          <w:tab w:val="left" w:pos="0"/>
-          <w:tab w:val="left" w:pos="993"/>
-          <w:tab w:val="left" w:pos="10076"/>
-        </w:tabs>
-        <w:ind w:left="851" w:right="112" w:firstLine="0"/>
-        <w:rPr>
-          <w:rFonts w:eastAsia="Calibri" w:cs="Times New Roman"/>
-          <w:szCs w:val="28"/>
-        </w:rPr>
-      </w:pPr>
-      <w:r>
-        <w:rPr>
-          <w:rFonts w:eastAsia="Calibri" w:cs="Times New Roman"/>
-          <w:szCs w:val="28"/>
-        </w:rPr>
-        <w:t>Архитектура приложения представлена на рисунке 2.1.</w:t>
-      </w:r>
-      <w:r>
-        <w:rPr>
-          <w:rFonts w:eastAsia="Calibri" w:cs="Times New Roman"/>
-          <w:szCs w:val="28"/>
-        </w:rPr>
-        <w:cr/>
-      </w:r>
-    </w:p>
-    <w:p>
-      <w:pPr>
-        <w:tabs>
-          <w:tab w:val="left" w:pos="0"/>
-          <w:tab w:val="left" w:pos="993"/>
-          <w:tab w:val="left" w:pos="10076"/>
-        </w:tabs>
+        <w:spacing w:before="280" w:after="240"/>
         <w:ind w:right="112"/>
         <w:jc w:val="center"/>
         <w:rPr>
@@ -8692,11 +8273,12 @@
           <w:noProof/>
           <w:szCs w:val="28"/>
         </w:rPr>
+        <w:lastRenderedPageBreak/>
         <w:drawing>
-          <wp:inline distT="0" distB="0" distL="0" distR="0" wp14:anchorId="75DB1CC5" wp14:editId="61F715C6">
-            <wp:extent cx="3379470" cy="3435421"/>
-            <wp:effectExtent l="19050" t="19050" r="11430" b="12700"/>
-            <wp:docPr id="1" name="Picture 1"/>
+          <wp:inline distT="0" distB="0" distL="0" distR="0" wp14:anchorId="647CE461" wp14:editId="1D636153">
+            <wp:extent cx="5738647" cy="2377440"/>
+            <wp:effectExtent l="0" t="0" r="0" b="3810"/>
+            <wp:docPr id="7" name="Picture 7"/>
             <wp:cNvGraphicFramePr>
               <a:graphicFrameLocks xmlns:a="http://schemas.openxmlformats.org/drawingml/2006/main" noChangeAspect="1"/>
             </wp:cNvGraphicFramePr>
@@ -8704,27 +8286,35 @@
               <a:graphicData uri="http://schemas.openxmlformats.org/drawingml/2006/picture">
                 <pic:pic xmlns:pic="http://schemas.openxmlformats.org/drawingml/2006/picture">
                   <pic:nvPicPr>
-                    <pic:cNvPr id="1" name=""/>
-                    <pic:cNvPicPr/>
+                    <pic:cNvPr id="0" name="Picture 2"/>
+                    <pic:cNvPicPr>
+                      <a:picLocks noChangeAspect="1" noChangeArrowheads="1"/>
+                    </pic:cNvPicPr>
                   </pic:nvPicPr>
                   <pic:blipFill>
-                    <a:blip r:embed="rId14"/>
+                    <a:blip r:embed="rId14">
+                      <a:extLst>
+                        <a:ext uri="{28A0092B-C50C-407E-A947-70E740481C1C}">
+                          <a14:useLocalDpi xmlns:a14="http://schemas.microsoft.com/office/drawing/2010/main" val="0"/>
+                        </a:ext>
+                      </a:extLst>
+                    </a:blip>
+                    <a:srcRect/>
                     <a:stretch>
                       <a:fillRect/>
                     </a:stretch>
                   </pic:blipFill>
-                  <pic:spPr>
+                  <pic:spPr bwMode="auto">
                     <a:xfrm>
                       <a:off x="0" y="0"/>
-                      <a:ext cx="3405869" cy="3462258"/>
+                      <a:ext cx="5751188" cy="2382636"/>
                     </a:xfrm>
                     <a:prstGeom prst="rect">
                       <a:avLst/>
                     </a:prstGeom>
-                    <a:ln w="9525">
-                      <a:solidFill>
-                        <a:sysClr val="windowText" lastClr="000000"/>
-                      </a:solidFill>
+                    <a:noFill/>
+                    <a:ln>
+                      <a:noFill/>
                     </a:ln>
                   </pic:spPr>
                 </pic:pic>
@@ -8736,7 +8326,7 @@
     </w:p>
     <w:p>
       <w:pPr>
-        <w:spacing w:before="240" w:after="280"/>
+        <w:spacing w:after="280"/>
         <w:ind w:firstLine="0"/>
         <w:jc w:val="center"/>
         <w:rPr>
@@ -8775,30 +8365,283 @@
     </w:p>
     <w:p>
       <w:pPr>
-        <w:tabs>
-          <w:tab w:val="right" w:leader="dot" w:pos="9923"/>
-        </w:tabs>
-        <w:rPr>
-          <w:rFonts w:cs="Times New Roman"/>
-          <w:bCs/>
-          <w:color w:val="000000"/>
-        </w:rPr>
-      </w:pPr>
-      <w:r>
-        <w:rPr>
-          <w:rFonts w:cs="Times New Roman"/>
-          <w:bCs/>
-          <w:color w:val="000000"/>
-        </w:rPr>
-        <w:t>Использование данной архитектуры позволяет сократить временные затраты на добавление нового функционала. Сократить убытки от ошибок программного продукта, за счёт повышения его качества.</w:t>
-      </w:r>
-      <w:bookmarkStart w:id="29" w:name="_Toc122085206"/>
-      <w:bookmarkStart w:id="30" w:name="_Toc122093053"/>
-      <w:bookmarkStart w:id="31" w:name="_Toc122154647"/>
-      <w:bookmarkStart w:id="32" w:name="_Toc122154704"/>
-      <w:bookmarkStart w:id="33" w:name="_Toc122154949"/>
-      <w:bookmarkStart w:id="34" w:name="_Toc132650914"/>
-      <w:bookmarkStart w:id="35" w:name="_Toc132650933"/>
+        <w:spacing w:line="0" w:lineRule="atLeast"/>
+        <w:rPr>
+          <w:rFonts w:eastAsia="Times New Roman"/>
+          <w:spacing w:val="-4"/>
+          <w:szCs w:val="28"/>
+        </w:rPr>
+      </w:pPr>
+      <w:r>
+        <w:rPr>
+          <w:rFonts w:eastAsia="Times New Roman"/>
+        </w:rPr>
+        <w:t>Данная диаграмма более детально описывает архитектуру программного средства, указывая какие технологии и библиотеки, в каких модулях используются.</w:t>
+      </w:r>
+      <w:r>
+        <w:rPr>
+          <w:rFonts w:eastAsia="Times New Roman"/>
+        </w:rPr>
+        <w:t xml:space="preserve"> </w:t>
+      </w:r>
+      <w:r>
+        <w:rPr>
+          <w:rFonts w:eastAsia="Times New Roman"/>
+          <w:spacing w:val="-4"/>
+          <w:szCs w:val="28"/>
+        </w:rPr>
+        <w:t>В главной роли, по обработке всех данных, а также в фор</w:t>
+      </w:r>
+      <w:r>
+        <w:rPr>
+          <w:rFonts w:eastAsia="Times New Roman"/>
+          <w:spacing w:val="-4"/>
+          <w:szCs w:val="28"/>
+          <w:highlight w:val="white"/>
+        </w:rPr>
+        <w:t>мировании и передаче</w:t>
+      </w:r>
+      <w:r>
+        <w:rPr>
+          <w:rFonts w:eastAsia="Times New Roman"/>
+          <w:spacing w:val="-4"/>
+          <w:szCs w:val="28"/>
+        </w:rPr>
+        <w:t xml:space="preserve"> </w:t>
+      </w:r>
+      <w:r>
+        <w:rPr>
+          <w:rFonts w:eastAsia="Times New Roman"/>
+          <w:spacing w:val="-4"/>
+          <w:szCs w:val="28"/>
+        </w:rPr>
+        <w:t xml:space="preserve">их по удаленным каналам отвечает </w:t>
+      </w:r>
+      <w:r>
+        <w:rPr>
+          <w:rFonts w:eastAsia="Times New Roman"/>
+          <w:spacing w:val="-4"/>
+          <w:szCs w:val="28"/>
+        </w:rPr>
+        <w:t xml:space="preserve">облачный сервис </w:t>
+      </w:r>
+      <w:r>
+        <w:rPr>
+          <w:rFonts w:eastAsia="Times New Roman"/>
+          <w:spacing w:val="-4"/>
+          <w:szCs w:val="28"/>
+          <w:lang w:val="en-US"/>
+        </w:rPr>
+        <w:t>Firebase</w:t>
+      </w:r>
+      <w:r>
+        <w:rPr>
+          <w:rFonts w:eastAsia="Times New Roman"/>
+          <w:spacing w:val="-4"/>
+          <w:szCs w:val="28"/>
+        </w:rPr>
+        <w:t>. Клиент посылает запросы на сервер по HTTP протоколу версии</w:t>
+      </w:r>
+      <w:r>
+        <w:rPr>
+          <w:rFonts w:eastAsia="Times New Roman"/>
+          <w:spacing w:val="-4"/>
+          <w:szCs w:val="28"/>
+        </w:rPr>
+        <w:t xml:space="preserve"> 1.1 </w:t>
+      </w:r>
+      <w:r>
+        <w:rPr>
+          <w:rFonts w:eastAsia="Times New Roman"/>
+          <w:spacing w:val="-4"/>
+          <w:szCs w:val="28"/>
+        </w:rPr>
+        <w:t xml:space="preserve">через </w:t>
+      </w:r>
+      <w:r>
+        <w:rPr>
+          <w:rFonts w:eastAsia="Times New Roman"/>
+          <w:spacing w:val="-4"/>
+          <w:szCs w:val="28"/>
+          <w:lang w:val="en-US"/>
+        </w:rPr>
+        <w:t>Firebase</w:t>
+      </w:r>
+      <w:r>
+        <w:rPr>
+          <w:rFonts w:eastAsia="Times New Roman"/>
+          <w:spacing w:val="-4"/>
+          <w:szCs w:val="28"/>
+        </w:rPr>
+        <w:t xml:space="preserve"> </w:t>
+      </w:r>
+      <w:r>
+        <w:rPr>
+          <w:rFonts w:eastAsia="Times New Roman"/>
+          <w:spacing w:val="-4"/>
+          <w:szCs w:val="28"/>
+          <w:lang w:val="en-US"/>
+        </w:rPr>
+        <w:t>SDK</w:t>
+      </w:r>
+      <w:r>
+        <w:rPr>
+          <w:rFonts w:eastAsia="Times New Roman"/>
+          <w:spacing w:val="-4"/>
+          <w:szCs w:val="28"/>
+        </w:rPr>
+        <w:t xml:space="preserve"> </w:t>
+      </w:r>
+      <w:r>
+        <w:rPr>
+          <w:rFonts w:eastAsia="Times New Roman"/>
+          <w:spacing w:val="-4"/>
+          <w:szCs w:val="28"/>
+        </w:rPr>
+        <w:t>версии 10.7.0.</w:t>
+      </w:r>
+    </w:p>
+    <w:p>
+      <w:pPr>
+        <w:spacing w:line="0" w:lineRule="atLeast"/>
+        <w:rPr>
+          <w:rFonts w:eastAsiaTheme="majorEastAsia" w:cstheme="majorBidi"/>
+          <w:b/>
+          <w:vanish/>
+          <w:color w:val="000000" w:themeColor="text1"/>
+          <w:szCs w:val="26"/>
+        </w:rPr>
+      </w:pPr>
+      <w:r>
+        <w:rPr>
+          <w:rFonts w:eastAsia="Times New Roman"/>
+          <w:szCs w:val="28"/>
+          <w:highlight w:val="white"/>
+        </w:rPr>
+        <w:t>Все процессы</w:t>
+      </w:r>
+      <w:r>
+        <w:rPr>
+          <w:rFonts w:eastAsia="Times New Roman"/>
+          <w:szCs w:val="28"/>
+        </w:rPr>
+        <w:t xml:space="preserve">, отвечающие за хранение данных возложены на </w:t>
+      </w:r>
+      <w:r>
+        <w:rPr>
+          <w:rFonts w:eastAsia="Times New Roman"/>
+          <w:iCs/>
+          <w:szCs w:val="28"/>
+          <w:lang w:val="en-US"/>
+        </w:rPr>
+        <w:t>Firebase</w:t>
+      </w:r>
+      <w:r>
+        <w:rPr>
+          <w:rFonts w:eastAsia="Times New Roman"/>
+          <w:iCs/>
+          <w:szCs w:val="28"/>
+        </w:rPr>
+        <w:t xml:space="preserve"> </w:t>
+      </w:r>
+      <w:proofErr w:type="spellStart"/>
+      <w:r>
+        <w:rPr>
+          <w:rFonts w:eastAsia="Times New Roman"/>
+          <w:iCs/>
+          <w:szCs w:val="28"/>
+          <w:lang w:val="en-US"/>
+        </w:rPr>
+        <w:t>Firestore</w:t>
+      </w:r>
+      <w:proofErr w:type="spellEnd"/>
+      <w:r>
+        <w:rPr>
+          <w:rFonts w:eastAsia="Times New Roman"/>
+          <w:iCs/>
+          <w:szCs w:val="28"/>
+        </w:rPr>
+        <w:t xml:space="preserve">. </w:t>
+      </w:r>
+      <w:proofErr w:type="spellStart"/>
+      <w:r>
+        <w:rPr>
+          <w:rFonts w:eastAsia="Times New Roman"/>
+          <w:iCs/>
+          <w:szCs w:val="28"/>
+          <w:lang w:val="en-US"/>
+        </w:rPr>
+        <w:t>Firestore</w:t>
+      </w:r>
+      <w:proofErr w:type="spellEnd"/>
+      <w:r>
+        <w:rPr>
+          <w:rFonts w:eastAsia="Times New Roman"/>
+          <w:iCs/>
+          <w:szCs w:val="28"/>
+        </w:rPr>
+        <w:t xml:space="preserve"> это</w:t>
+      </w:r>
+      <w:r>
+        <w:rPr>
+          <w:rFonts w:eastAsia="Times New Roman"/>
+          <w:iCs/>
+          <w:szCs w:val="28"/>
+        </w:rPr>
+        <w:t xml:space="preserve"> гибкая, масштабируемая база данных в реальном времени, предоставляемая </w:t>
+      </w:r>
+      <w:proofErr w:type="spellStart"/>
+      <w:r>
+        <w:rPr>
+          <w:rFonts w:eastAsia="Times New Roman"/>
+          <w:iCs/>
+          <w:szCs w:val="28"/>
+        </w:rPr>
+        <w:t>Firebase</w:t>
+      </w:r>
+      <w:proofErr w:type="spellEnd"/>
+      <w:r>
+        <w:rPr>
+          <w:rFonts w:eastAsia="Times New Roman"/>
+          <w:iCs/>
+          <w:szCs w:val="28"/>
+        </w:rPr>
+        <w:t>. Она позволяет разработчикам создавать и хранить данные для своих приложений, а также обеспечивает возможность моментальной синхронизации изменений между клиентом и сервером.</w:t>
+      </w:r>
+      <w:r>
+        <w:rPr>
+          <w:rFonts w:eastAsia="Times New Roman"/>
+          <w:iCs/>
+          <w:szCs w:val="28"/>
+        </w:rPr>
+        <w:t xml:space="preserve"> </w:t>
+      </w:r>
+      <w:proofErr w:type="spellStart"/>
+      <w:r>
+        <w:rPr>
+          <w:rFonts w:eastAsia="Times New Roman"/>
+          <w:iCs/>
+          <w:szCs w:val="28"/>
+        </w:rPr>
+        <w:t>Firestore</w:t>
+      </w:r>
+      <w:proofErr w:type="spellEnd"/>
+      <w:r>
+        <w:rPr>
+          <w:rFonts w:eastAsia="Times New Roman"/>
+          <w:iCs/>
+          <w:szCs w:val="28"/>
+        </w:rPr>
+        <w:t xml:space="preserve"> поддерживает сложные запросы и индексацию данных, что обеспечивает быстрый доступ к большим объемам информации. </w:t>
+      </w:r>
+      <w:bookmarkStart w:id="29" w:name="_Toc122085207"/>
+      <w:bookmarkStart w:id="30" w:name="_Toc122093054"/>
+      <w:bookmarkStart w:id="31" w:name="_Toc122154648"/>
+      <w:bookmarkStart w:id="32" w:name="_Toc122154705"/>
+      <w:bookmarkStart w:id="33" w:name="_Toc122154950"/>
+      <w:bookmarkStart w:id="34" w:name="_Toc132650915"/>
+      <w:bookmarkStart w:id="35" w:name="_Toc132650934"/>
+      <w:bookmarkStart w:id="36" w:name="_Toc132848825"/>
       <w:bookmarkEnd w:id="29"/>
       <w:bookmarkEnd w:id="30"/>
       <w:bookmarkEnd w:id="31"/>
@@ -8806,62 +8649,7 @@
       <w:bookmarkEnd w:id="33"/>
       <w:bookmarkEnd w:id="34"/>
       <w:bookmarkEnd w:id="35"/>
-    </w:p>
-    <w:p>
-      <w:pPr>
-        <w:keepNext/>
-        <w:keepLines/>
-        <w:numPr>
-          <w:ilvl w:val="0"/>
-          <w:numId w:val="14"/>
-        </w:numPr>
-        <w:spacing w:before="360" w:after="240"/>
-        <w:outlineLvl w:val="1"/>
-        <w:rPr>
-          <w:rFonts w:eastAsiaTheme="majorEastAsia" w:cstheme="majorBidi"/>
-          <w:b/>
-          <w:vanish/>
-          <w:color w:val="000000" w:themeColor="text1"/>
-          <w:szCs w:val="26"/>
-        </w:rPr>
-      </w:pPr>
-      <w:bookmarkStart w:id="36" w:name="_Toc132848824"/>
       <w:bookmarkEnd w:id="36"/>
-    </w:p>
-    <w:p>
-      <w:pPr>
-        <w:keepNext/>
-        <w:keepLines/>
-        <w:numPr>
-          <w:ilvl w:val="0"/>
-          <w:numId w:val="14"/>
-        </w:numPr>
-        <w:spacing w:before="360" w:after="240"/>
-        <w:outlineLvl w:val="1"/>
-        <w:rPr>
-          <w:rFonts w:eastAsiaTheme="majorEastAsia" w:cstheme="majorBidi"/>
-          <w:b/>
-          <w:vanish/>
-          <w:color w:val="000000" w:themeColor="text1"/>
-          <w:szCs w:val="26"/>
-        </w:rPr>
-      </w:pPr>
-      <w:bookmarkStart w:id="37" w:name="_Toc122085207"/>
-      <w:bookmarkStart w:id="38" w:name="_Toc122093054"/>
-      <w:bookmarkStart w:id="39" w:name="_Toc122154648"/>
-      <w:bookmarkStart w:id="40" w:name="_Toc122154705"/>
-      <w:bookmarkStart w:id="41" w:name="_Toc122154950"/>
-      <w:bookmarkStart w:id="42" w:name="_Toc132650915"/>
-      <w:bookmarkStart w:id="43" w:name="_Toc132650934"/>
-      <w:bookmarkStart w:id="44" w:name="_Toc132848825"/>
-      <w:bookmarkEnd w:id="37"/>
-      <w:bookmarkEnd w:id="38"/>
-      <w:bookmarkEnd w:id="39"/>
-      <w:bookmarkEnd w:id="40"/>
-      <w:bookmarkEnd w:id="41"/>
-      <w:bookmarkEnd w:id="42"/>
-      <w:bookmarkEnd w:id="43"/>
-      <w:bookmarkEnd w:id="44"/>
     </w:p>
     <w:p>
       <w:pPr>
@@ -8874,26 +8662,17 @@
           <w:color w:val="000000"/>
         </w:rPr>
       </w:pPr>
-      <w:r>
-        <w:rPr>
-          <w:rFonts w:cs="Times New Roman"/>
-          <w:bCs/>
-          <w:color w:val="000000"/>
-        </w:rPr>
-        <w:br w:type="page"/>
-      </w:r>
     </w:p>
     <w:p>
       <w:pPr>
         <w:pStyle w:val="20"/>
         <w:spacing w:before="0"/>
       </w:pPr>
-      <w:bookmarkStart w:id="45" w:name="_Toc132848826"/>
-      <w:r>
-        <w:lastRenderedPageBreak/>
+      <w:bookmarkStart w:id="37" w:name="_Toc132848826"/>
+      <w:r>
         <w:t>Проектирование диаграммы вариантов использования</w:t>
       </w:r>
-      <w:bookmarkEnd w:id="45"/>
+      <w:bookmarkEnd w:id="37"/>
     </w:p>
     <w:p>
       <w:pPr>
@@ -9068,6 +8847,7 @@
         <w:rPr>
           <w:rFonts w:cs="Times New Roman"/>
         </w:rPr>
+        <w:lastRenderedPageBreak/>
         <w:t>сохранение иллюстраций;</w:t>
       </w:r>
     </w:p>
@@ -9325,21 +9105,10 @@
           <w:noProof/>
         </w:rPr>
       </w:pPr>
-    </w:p>
-    <w:p>
-      <w:pPr>
-        <w:spacing w:before="280" w:after="240"/>
-        <w:ind w:firstLine="0"/>
-        <w:jc w:val="center"/>
+      <w:r>
         <w:rPr>
           <w:noProof/>
         </w:rPr>
-      </w:pPr>
-      <w:r>
-        <w:rPr>
-          <w:noProof/>
-        </w:rPr>
-        <w:lastRenderedPageBreak/>
         <w:drawing>
           <wp:inline distT="0" distB="0" distL="0" distR="0" wp14:anchorId="63808596" wp14:editId="5491AF98">
             <wp:extent cx="5360670" cy="3184493"/>
@@ -9449,14 +9218,15 @@
       <w:pPr>
         <w:pStyle w:val="20"/>
       </w:pPr>
-      <w:bookmarkStart w:id="46" w:name="_Toc132848827"/>
-      <w:r>
+      <w:bookmarkStart w:id="38" w:name="_Toc132848827"/>
+      <w:r>
+        <w:lastRenderedPageBreak/>
         <w:t xml:space="preserve">Проектирование </w:t>
       </w:r>
       <w:r>
         <w:t>базы данных</w:t>
       </w:r>
-      <w:bookmarkEnd w:id="46"/>
+      <w:bookmarkEnd w:id="38"/>
     </w:p>
     <w:p>
       <w:pPr>
@@ -9874,7 +9644,6 @@
           <w:bCs/>
           <w:color w:val="000000"/>
         </w:rPr>
-        <w:lastRenderedPageBreak/>
         <w:t>Firestore</w:t>
       </w:r>
       <w:proofErr w:type="spellEnd"/>
@@ -10099,11 +9868,12 @@
           <w:noProof/>
           <w:szCs w:val="28"/>
         </w:rPr>
+        <w:lastRenderedPageBreak/>
         <w:drawing>
-          <wp:inline distT="0" distB="0" distL="0" distR="0" wp14:anchorId="4DE8AA35" wp14:editId="28F35325">
-            <wp:extent cx="5463540" cy="2631075"/>
-            <wp:effectExtent l="19050" t="19050" r="22860" b="17145"/>
-            <wp:docPr id="15" name="Picture 15"/>
+          <wp:inline distT="0" distB="0" distL="0" distR="0" wp14:anchorId="23873325" wp14:editId="21C29FCB">
+            <wp:extent cx="5585460" cy="2689788"/>
+            <wp:effectExtent l="0" t="0" r="0" b="0"/>
+            <wp:docPr id="2" name="Picture 2"/>
             <wp:cNvGraphicFramePr>
               <a:graphicFrameLocks xmlns:a="http://schemas.openxmlformats.org/drawingml/2006/main" noChangeAspect="1"/>
             </wp:cNvGraphicFramePr>
@@ -10111,7 +9881,7 @@
               <a:graphicData uri="http://schemas.openxmlformats.org/drawingml/2006/picture">
                 <pic:pic xmlns:pic="http://schemas.openxmlformats.org/drawingml/2006/picture">
                   <pic:nvPicPr>
-                    <pic:cNvPr id="0" name="Picture 6"/>
+                    <pic:cNvPr id="0" name="Picture 1"/>
                     <pic:cNvPicPr>
                       <a:picLocks noChangeAspect="1" noChangeArrowheads="1"/>
                     </pic:cNvPicPr>
@@ -10132,19 +9902,14 @@
                   <pic:spPr bwMode="auto">
                     <a:xfrm>
                       <a:off x="0" y="0"/>
-                      <a:ext cx="5498270" cy="2647800"/>
+                      <a:ext cx="5600360" cy="2696964"/>
                     </a:xfrm>
                     <a:prstGeom prst="rect">
                       <a:avLst/>
                     </a:prstGeom>
-                    <a:ln w="9525" cap="flat" cmpd="sng" algn="ctr">
-                      <a:solidFill>
-                        <a:sysClr val="windowText" lastClr="000000"/>
-                      </a:solidFill>
-                      <a:prstDash val="solid"/>
-                      <a:round/>
-                      <a:headEnd type="none" w="med" len="med"/>
-                      <a:tailEnd type="none" w="med" len="med"/>
+                    <a:noFill/>
+                    <a:ln>
+                      <a:noFill/>
                     </a:ln>
                   </pic:spPr>
                 </pic:pic>
@@ -10856,8 +10621,8 @@
     </w:tbl>
     <w:p>
       <w:pPr>
-        <w:spacing w:after="160" w:line="259" w:lineRule="auto"/>
-        <w:ind w:firstLine="0"/>
+        <w:spacing w:before="240" w:after="160" w:line="259" w:lineRule="auto"/>
+        <w:ind w:firstLine="708"/>
         <w:jc w:val="left"/>
         <w:rPr>
           <w:rFonts w:cs="Times New Roman"/>
@@ -10871,28 +10636,6 @@
           <w:bCs/>
           <w:color w:val="000000"/>
         </w:rPr>
-        <w:br w:type="page"/>
-      </w:r>
-    </w:p>
-    <w:p>
-      <w:pPr>
-        <w:tabs>
-          <w:tab w:val="right" w:leader="dot" w:pos="9923"/>
-        </w:tabs>
-        <w:spacing w:before="240"/>
-        <w:rPr>
-          <w:rFonts w:cs="Times New Roman"/>
-          <w:bCs/>
-          <w:color w:val="000000"/>
-        </w:rPr>
-      </w:pPr>
-      <w:r>
-        <w:rPr>
-          <w:rFonts w:cs="Times New Roman"/>
-          <w:bCs/>
-          <w:color w:val="000000"/>
-        </w:rPr>
-        <w:lastRenderedPageBreak/>
         <w:t>Коллекция «</w:t>
       </w:r>
       <w:r>
@@ -11844,6 +11587,7 @@
                 <w:color w:val="000000"/>
                 <w:lang w:val="ru-RU"/>
               </w:rPr>
+              <w:lastRenderedPageBreak/>
               <w:t>Название</w:t>
             </w:r>
           </w:p>
@@ -12481,11 +12225,11 @@
       <w:pPr>
         <w:pStyle w:val="20"/>
       </w:pPr>
-      <w:bookmarkStart w:id="47" w:name="_Toc132848828"/>
+      <w:bookmarkStart w:id="39" w:name="_Toc132848828"/>
       <w:r>
         <w:t>Выводы по разделу</w:t>
       </w:r>
-      <w:bookmarkEnd w:id="47"/>
+      <w:bookmarkEnd w:id="39"/>
     </w:p>
     <w:p>
       <w:pPr>
@@ -12534,14 +12278,14 @@
         </w:numPr>
         <w:jc w:val="center"/>
       </w:pPr>
-      <w:bookmarkStart w:id="48" w:name="_Toc122154992"/>
-      <w:bookmarkStart w:id="49" w:name="_Toc132848829"/>
+      <w:bookmarkStart w:id="40" w:name="_Toc122154992"/>
+      <w:bookmarkStart w:id="41" w:name="_Toc132848829"/>
       <w:r>
         <w:lastRenderedPageBreak/>
         <w:t>Список используемых источников</w:t>
       </w:r>
-      <w:bookmarkEnd w:id="48"/>
-      <w:bookmarkEnd w:id="49"/>
+      <w:bookmarkEnd w:id="40"/>
+      <w:bookmarkEnd w:id="41"/>
     </w:p>
     <w:p>
       <w:pPr>
@@ -13286,15 +13030,7 @@
           <w:color w:val="000000" w:themeColor="text1"/>
           <w:szCs w:val="28"/>
         </w:rPr>
-        <w:t xml:space="preserve"> </w:t>
-      </w:r>
-      <w:r>
-        <w:rPr>
-          <w:rFonts w:cs="Times New Roman"/>
-          <w:color w:val="000000" w:themeColor="text1"/>
-          <w:szCs w:val="28"/>
-        </w:rPr>
-        <w:t xml:space="preserve">[Электронный ресурс]. – Режим доступа: </w:t>
+        <w:t xml:space="preserve"> [Электронный ресурс]. – Режим доступа: </w:t>
       </w:r>
       <w:r>
         <w:rPr>

</xml_diff>

<commit_message>
Feat: DrawingInfo design refactor
</commit_message>
<xml_diff>
--- a/DIPLOMA.docx
+++ b/DIPLOMA.docx
@@ -4681,13 +4681,15 @@
     </w:p>
     <w:p>
       <w:pPr>
-        <w:rPr>
-          <w:rFonts w:cs="Times New Roman"/>
-          <w:bCs/>
-          <w:color w:val="000000"/>
-          <w:szCs w:val="28"/>
-        </w:rPr>
-      </w:pPr>
+        <w:ind w:left="708"/>
+        <w:rPr>
+          <w:rFonts w:cs="Times New Roman"/>
+          <w:bCs/>
+          <w:color w:val="000000"/>
+          <w:szCs w:val="28"/>
+        </w:rPr>
+      </w:pPr>
+      <w:bookmarkStart w:id="17" w:name="_Hlk135850976"/>
       <w:proofErr w:type="spellStart"/>
       <w:r>
         <w:rPr>
@@ -4778,6 +4780,7 @@
     </w:p>
     <w:p>
       <w:pPr>
+        <w:ind w:left="708"/>
         <w:rPr>
           <w:rFonts w:cs="Times New Roman"/>
           <w:bCs/>
@@ -4837,13 +4840,16 @@
     </w:p>
     <w:p>
       <w:pPr>
-        <w:rPr>
-          <w:rFonts w:cs="Times New Roman"/>
-          <w:bCs/>
-          <w:color w:val="000000"/>
-          <w:szCs w:val="28"/>
-        </w:rPr>
-      </w:pPr>
+        <w:ind w:left="708"/>
+        <w:rPr>
+          <w:rFonts w:cs="Times New Roman"/>
+          <w:bCs/>
+          <w:color w:val="000000"/>
+          <w:szCs w:val="28"/>
+        </w:rPr>
+      </w:pPr>
+      <w:bookmarkStart w:id="18" w:name="_Hlk135850987"/>
+      <w:bookmarkEnd w:id="17"/>
       <w:r>
         <w:rPr>
           <w:rFonts w:cs="Times New Roman"/>
@@ -4956,13 +4962,16 @@
     </w:p>
     <w:p>
       <w:pPr>
-        <w:rPr>
-          <w:rFonts w:cs="Times New Roman"/>
-          <w:bCs/>
-          <w:color w:val="000000"/>
-          <w:szCs w:val="28"/>
-        </w:rPr>
-      </w:pPr>
+        <w:ind w:left="708"/>
+        <w:rPr>
+          <w:rFonts w:cs="Times New Roman"/>
+          <w:bCs/>
+          <w:color w:val="000000"/>
+          <w:szCs w:val="28"/>
+        </w:rPr>
+      </w:pPr>
+      <w:bookmarkStart w:id="19" w:name="_Hlk135851092"/>
+      <w:bookmarkEnd w:id="18"/>
       <w:r>
         <w:rPr>
           <w:rFonts w:cs="Times New Roman"/>
@@ -5129,7 +5138,17 @@
           <w:color w:val="000000"/>
           <w:szCs w:val="28"/>
         </w:rPr>
-        <w:t xml:space="preserve"> это компилятор, который используется в </w:t>
+        <w:t xml:space="preserve"> это компилятор, который </w:t>
+      </w:r>
+      <w:r>
+        <w:rPr>
+          <w:rFonts w:cs="Times New Roman"/>
+          <w:bCs/>
+          <w:color w:val="000000"/>
+          <w:szCs w:val="28"/>
+        </w:rPr>
+        <w:lastRenderedPageBreak/>
+        <w:t xml:space="preserve">используется в </w:t>
       </w:r>
       <w:proofErr w:type="spellStart"/>
       <w:r>
@@ -5169,17 +5188,7 @@
           <w:color w:val="000000"/>
           <w:szCs w:val="28"/>
         </w:rPr>
-        <w:t xml:space="preserve">-In-Time (JIT), которую использует стандартный механизм </w:t>
-      </w:r>
-      <w:r>
-        <w:rPr>
-          <w:rFonts w:cs="Times New Roman"/>
-          <w:bCs/>
-          <w:color w:val="000000"/>
-          <w:szCs w:val="28"/>
-        </w:rPr>
-        <w:lastRenderedPageBreak/>
-        <w:t>компиляции в .NET Framework.</w:t>
+        <w:t>-In-Time (JIT), которую использует стандартный механизм компиляции в .NET Framework.</w:t>
       </w:r>
       <w:r>
         <w:rPr>
@@ -5331,6 +5340,7 @@
     </w:p>
     <w:p>
       <w:pPr>
+        <w:ind w:left="708"/>
         <w:rPr>
           <w:rFonts w:cs="Times New Roman"/>
           <w:bCs/>
@@ -5390,6 +5400,541 @@
     </w:p>
     <w:p>
       <w:pPr>
+        <w:ind w:left="708"/>
+        <w:rPr>
+          <w:rFonts w:cs="Times New Roman"/>
+          <w:bCs/>
+          <w:color w:val="000000"/>
+          <w:szCs w:val="28"/>
+          <w:lang w:val="en-US"/>
+        </w:rPr>
+      </w:pPr>
+      <w:r>
+        <w:rPr>
+          <w:rFonts w:cs="Times New Roman"/>
+          <w:bCs/>
+          <w:color w:val="000000"/>
+          <w:szCs w:val="28"/>
+          <w:lang w:val="en-US"/>
+        </w:rPr>
+        <w:t>Unity</w:t>
+      </w:r>
+      <w:r>
+        <w:rPr>
+          <w:rFonts w:cs="Times New Roman"/>
+          <w:bCs/>
+          <w:color w:val="000000"/>
+          <w:szCs w:val="28"/>
+        </w:rPr>
+        <w:t xml:space="preserve"> </w:t>
+      </w:r>
+      <w:r>
+        <w:rPr>
+          <w:rFonts w:cs="Times New Roman"/>
+          <w:bCs/>
+          <w:color w:val="000000"/>
+          <w:szCs w:val="28"/>
+        </w:rPr>
+        <w:t xml:space="preserve">так же имеет свой собственный компилятор, который называется </w:t>
+      </w:r>
+      <w:r>
+        <w:rPr>
+          <w:rFonts w:cs="Times New Roman"/>
+          <w:bCs/>
+          <w:color w:val="000000"/>
+          <w:szCs w:val="28"/>
+          <w:lang w:val="en-US"/>
+        </w:rPr>
+        <w:t>Burst</w:t>
+      </w:r>
+      <w:r>
+        <w:rPr>
+          <w:rFonts w:cs="Times New Roman"/>
+          <w:bCs/>
+          <w:color w:val="000000"/>
+          <w:szCs w:val="28"/>
+        </w:rPr>
+        <w:t xml:space="preserve">. </w:t>
+      </w:r>
+      <w:proofErr w:type="spellStart"/>
+      <w:r>
+        <w:rPr>
+          <w:rFonts w:cs="Times New Roman"/>
+          <w:bCs/>
+          <w:color w:val="000000"/>
+          <w:szCs w:val="28"/>
+        </w:rPr>
+        <w:t>Unity</w:t>
+      </w:r>
+      <w:proofErr w:type="spellEnd"/>
+      <w:r>
+        <w:rPr>
+          <w:rFonts w:cs="Times New Roman"/>
+          <w:bCs/>
+          <w:color w:val="000000"/>
+          <w:szCs w:val="28"/>
+        </w:rPr>
+        <w:t xml:space="preserve"> </w:t>
+      </w:r>
+      <w:proofErr w:type="spellStart"/>
+      <w:r>
+        <w:rPr>
+          <w:rFonts w:cs="Times New Roman"/>
+          <w:bCs/>
+          <w:color w:val="000000"/>
+          <w:szCs w:val="28"/>
+        </w:rPr>
+        <w:t>Burst</w:t>
+      </w:r>
+      <w:proofErr w:type="spellEnd"/>
+      <w:r>
+        <w:rPr>
+          <w:rFonts w:cs="Times New Roman"/>
+          <w:bCs/>
+          <w:color w:val="000000"/>
+          <w:szCs w:val="28"/>
+        </w:rPr>
+        <w:t xml:space="preserve"> </w:t>
+      </w:r>
+      <w:proofErr w:type="spellStart"/>
+      <w:r>
+        <w:rPr>
+          <w:rFonts w:cs="Times New Roman"/>
+          <w:bCs/>
+          <w:color w:val="000000"/>
+          <w:szCs w:val="28"/>
+        </w:rPr>
+        <w:t>Compiler</w:t>
+      </w:r>
+      <w:proofErr w:type="spellEnd"/>
+      <w:r>
+        <w:rPr>
+          <w:rFonts w:cs="Times New Roman"/>
+          <w:bCs/>
+          <w:color w:val="000000"/>
+          <w:szCs w:val="28"/>
+        </w:rPr>
+        <w:t xml:space="preserve"> позволяет ускорить выполнение кода на </w:t>
+      </w:r>
+      <w:r>
+        <w:rPr>
+          <w:rFonts w:cs="Times New Roman"/>
+          <w:bCs/>
+          <w:color w:val="000000"/>
+          <w:szCs w:val="28"/>
+        </w:rPr>
+        <w:t>центральном процессоре</w:t>
+      </w:r>
+      <w:r>
+        <w:rPr>
+          <w:rFonts w:cs="Times New Roman"/>
+          <w:bCs/>
+          <w:color w:val="000000"/>
+          <w:szCs w:val="28"/>
+        </w:rPr>
+        <w:t>. Он работает как дополнение к компилятору C# между этапом JIT</w:t>
+      </w:r>
+      <w:r>
+        <w:rPr>
+          <w:rFonts w:cs="Times New Roman"/>
+          <w:bCs/>
+          <w:color w:val="000000"/>
+          <w:szCs w:val="28"/>
+        </w:rPr>
+        <w:t xml:space="preserve"> </w:t>
+      </w:r>
+      <w:r>
+        <w:rPr>
+          <w:rFonts w:cs="Times New Roman"/>
+          <w:bCs/>
+          <w:color w:val="000000"/>
+          <w:szCs w:val="28"/>
+        </w:rPr>
+        <w:t xml:space="preserve">компиляции и выполнением кода. </w:t>
+      </w:r>
+      <w:r>
+        <w:rPr>
+          <w:rFonts w:cs="Times New Roman"/>
+          <w:bCs/>
+          <w:color w:val="000000"/>
+          <w:szCs w:val="28"/>
+          <w:lang w:val="en-US"/>
+        </w:rPr>
+        <w:t>Burst</w:t>
+      </w:r>
+      <w:r>
+        <w:rPr>
+          <w:rFonts w:cs="Times New Roman"/>
+          <w:bCs/>
+          <w:color w:val="000000"/>
+          <w:szCs w:val="28"/>
+        </w:rPr>
+        <w:t xml:space="preserve"> использует оптимизированный механизм генерации кода для процессора, что уменьшает нагрузку на </w:t>
+      </w:r>
+      <w:r>
+        <w:rPr>
+          <w:rFonts w:cs="Times New Roman"/>
+          <w:bCs/>
+          <w:color w:val="000000"/>
+          <w:szCs w:val="28"/>
+        </w:rPr>
+        <w:t>процессор</w:t>
+      </w:r>
+      <w:r>
+        <w:rPr>
+          <w:rFonts w:cs="Times New Roman"/>
+          <w:bCs/>
+          <w:color w:val="000000"/>
+          <w:szCs w:val="28"/>
+        </w:rPr>
+        <w:t xml:space="preserve"> и значительно повышает производительность приложения.</w:t>
+      </w:r>
+    </w:p>
+    <w:p>
+      <w:pPr>
+        <w:ind w:left="708"/>
+        <w:rPr>
+          <w:rFonts w:cs="Times New Roman"/>
+          <w:bCs/>
+          <w:color w:val="000000"/>
+          <w:szCs w:val="28"/>
+        </w:rPr>
+      </w:pPr>
+      <w:r>
+        <w:rPr>
+          <w:rFonts w:cs="Times New Roman"/>
+          <w:bCs/>
+          <w:color w:val="000000"/>
+          <w:szCs w:val="28"/>
+          <w:lang w:val="en-US"/>
+        </w:rPr>
+        <w:t>Burst</w:t>
+      </w:r>
+      <w:r>
+        <w:rPr>
+          <w:rFonts w:cs="Times New Roman"/>
+          <w:bCs/>
+          <w:color w:val="000000"/>
+          <w:szCs w:val="28"/>
+        </w:rPr>
+        <w:t xml:space="preserve"> </w:t>
+      </w:r>
+      <w:r>
+        <w:rPr>
+          <w:rFonts w:cs="Times New Roman"/>
+          <w:bCs/>
+          <w:color w:val="000000"/>
+          <w:szCs w:val="28"/>
+          <w:lang w:val="en-US"/>
+        </w:rPr>
+        <w:t>Compiler</w:t>
+      </w:r>
+      <w:r>
+        <w:rPr>
+          <w:rFonts w:cs="Times New Roman"/>
+          <w:bCs/>
+          <w:color w:val="000000"/>
+          <w:szCs w:val="28"/>
+        </w:rPr>
+        <w:t xml:space="preserve"> </w:t>
+      </w:r>
+      <w:r>
+        <w:rPr>
+          <w:rFonts w:cs="Times New Roman"/>
+          <w:bCs/>
+          <w:color w:val="000000"/>
+          <w:szCs w:val="28"/>
+        </w:rPr>
+        <w:t xml:space="preserve">предлагает мощные оптимизации для ускорения кода C#, такие, как </w:t>
+      </w:r>
+      <w:proofErr w:type="spellStart"/>
+      <w:r>
+        <w:rPr>
+          <w:rFonts w:cs="Times New Roman"/>
+          <w:bCs/>
+          <w:color w:val="000000"/>
+          <w:szCs w:val="28"/>
+        </w:rPr>
+        <w:t>межпоточное</w:t>
+      </w:r>
+      <w:proofErr w:type="spellEnd"/>
+      <w:r>
+        <w:rPr>
+          <w:rFonts w:cs="Times New Roman"/>
+          <w:bCs/>
+          <w:color w:val="000000"/>
+          <w:szCs w:val="28"/>
+        </w:rPr>
+        <w:t xml:space="preserve"> размещение памяти, оптимизация циклов, слияние циклов, SIMD (Single </w:t>
+      </w:r>
+      <w:proofErr w:type="spellStart"/>
+      <w:r>
+        <w:rPr>
+          <w:rFonts w:cs="Times New Roman"/>
+          <w:bCs/>
+          <w:color w:val="000000"/>
+          <w:szCs w:val="28"/>
+        </w:rPr>
+        <w:t>Instruction</w:t>
+      </w:r>
+      <w:proofErr w:type="spellEnd"/>
+      <w:r>
+        <w:rPr>
+          <w:rFonts w:cs="Times New Roman"/>
+          <w:bCs/>
+          <w:color w:val="000000"/>
+          <w:szCs w:val="28"/>
+        </w:rPr>
+        <w:t xml:space="preserve">, </w:t>
+      </w:r>
+      <w:proofErr w:type="spellStart"/>
+      <w:r>
+        <w:rPr>
+          <w:rFonts w:cs="Times New Roman"/>
+          <w:bCs/>
+          <w:color w:val="000000"/>
+          <w:szCs w:val="28"/>
+        </w:rPr>
+        <w:t>Multiple</w:t>
+      </w:r>
+      <w:proofErr w:type="spellEnd"/>
+      <w:r>
+        <w:rPr>
+          <w:rFonts w:cs="Times New Roman"/>
+          <w:bCs/>
+          <w:color w:val="000000"/>
+          <w:szCs w:val="28"/>
+        </w:rPr>
+        <w:t xml:space="preserve"> Data) и т.д. Благодаря этим оптимизациям, крах кода может быть ускорен до 10 раз.</w:t>
+      </w:r>
+    </w:p>
+    <w:p>
+      <w:pPr>
+        <w:ind w:left="708"/>
+        <w:rPr>
+          <w:rFonts w:cs="Times New Roman"/>
+          <w:bCs/>
+          <w:color w:val="000000"/>
+          <w:szCs w:val="28"/>
+        </w:rPr>
+      </w:pPr>
+    </w:p>
+    <w:p>
+      <w:pPr>
+        <w:ind w:left="708"/>
+        <w:rPr>
+          <w:rFonts w:cs="Times New Roman"/>
+          <w:bCs/>
+          <w:color w:val="000000"/>
+          <w:szCs w:val="28"/>
+        </w:rPr>
+      </w:pPr>
+      <w:proofErr w:type="spellStart"/>
+      <w:r>
+        <w:rPr>
+          <w:rFonts w:cs="Times New Roman"/>
+          <w:bCs/>
+          <w:color w:val="000000"/>
+          <w:szCs w:val="28"/>
+        </w:rPr>
+        <w:t>Burst</w:t>
+      </w:r>
+      <w:proofErr w:type="spellEnd"/>
+      <w:r>
+        <w:rPr>
+          <w:rFonts w:cs="Times New Roman"/>
+          <w:bCs/>
+          <w:color w:val="000000"/>
+          <w:szCs w:val="28"/>
+        </w:rPr>
+        <w:t xml:space="preserve"> </w:t>
+      </w:r>
+      <w:proofErr w:type="spellStart"/>
+      <w:r>
+        <w:rPr>
+          <w:rFonts w:cs="Times New Roman"/>
+          <w:bCs/>
+          <w:color w:val="000000"/>
+          <w:szCs w:val="28"/>
+        </w:rPr>
+        <w:t>Compiler</w:t>
+      </w:r>
+      <w:proofErr w:type="spellEnd"/>
+      <w:r>
+        <w:rPr>
+          <w:rFonts w:cs="Times New Roman"/>
+          <w:bCs/>
+          <w:color w:val="000000"/>
+          <w:szCs w:val="28"/>
+        </w:rPr>
+        <w:t xml:space="preserve"> может использоваться в любом </w:t>
+      </w:r>
+      <w:proofErr w:type="spellStart"/>
+      <w:r>
+        <w:rPr>
+          <w:rFonts w:cs="Times New Roman"/>
+          <w:bCs/>
+          <w:color w:val="000000"/>
+          <w:szCs w:val="28"/>
+        </w:rPr>
+        <w:t>Unity</w:t>
+      </w:r>
+      <w:proofErr w:type="spellEnd"/>
+      <w:r>
+        <w:rPr>
+          <w:rFonts w:cs="Times New Roman"/>
+          <w:bCs/>
+          <w:color w:val="000000"/>
+          <w:szCs w:val="28"/>
+        </w:rPr>
+        <w:t>-проекте и позволяет быстродействия проекта стать более быстрым и эффективным. Он может использоваться для оптимизации любого CPU-кода, помогая тем самым повысить эффективность проекта.</w:t>
+      </w:r>
+    </w:p>
+    <w:p>
+      <w:pPr>
+        <w:ind w:left="708"/>
+        <w:rPr>
+          <w:rFonts w:cs="Times New Roman"/>
+          <w:bCs/>
+          <w:color w:val="000000"/>
+          <w:szCs w:val="28"/>
+        </w:rPr>
+      </w:pPr>
+    </w:p>
+    <w:p>
+      <w:pPr>
+        <w:ind w:left="708"/>
+        <w:rPr>
+          <w:rFonts w:cs="Times New Roman"/>
+          <w:bCs/>
+          <w:color w:val="000000"/>
+          <w:szCs w:val="28"/>
+        </w:rPr>
+      </w:pPr>
+      <w:r>
+        <w:rPr>
+          <w:rFonts w:cs="Times New Roman"/>
+          <w:bCs/>
+          <w:color w:val="000000"/>
+          <w:szCs w:val="28"/>
+        </w:rPr>
+        <w:t>Стоит отметить, что для работы с UBC требуются определенные навыки, поскольку это продвинутый инструмент для оптимизации кода. Также не все платформы поддерживают UBC, что следует учитывать при использовании этого компилятора.</w:t>
+      </w:r>
+    </w:p>
+    <w:p>
+      <w:pPr>
+        <w:ind w:left="708"/>
+        <w:rPr>
+          <w:rFonts w:cs="Times New Roman"/>
+          <w:bCs/>
+          <w:color w:val="000000"/>
+          <w:szCs w:val="28"/>
+        </w:rPr>
+      </w:pPr>
+    </w:p>
+    <w:p>
+      <w:pPr>
+        <w:ind w:left="708"/>
+        <w:rPr>
+          <w:rFonts w:cs="Times New Roman"/>
+          <w:bCs/>
+          <w:color w:val="000000"/>
+          <w:szCs w:val="28"/>
+        </w:rPr>
+      </w:pPr>
+      <w:r>
+        <w:rPr>
+          <w:rFonts w:cs="Times New Roman"/>
+          <w:bCs/>
+          <w:color w:val="000000"/>
+          <w:szCs w:val="28"/>
+        </w:rPr>
+        <w:t xml:space="preserve">В целом, </w:t>
+      </w:r>
+      <w:proofErr w:type="spellStart"/>
+      <w:r>
+        <w:rPr>
+          <w:rFonts w:cs="Times New Roman"/>
+          <w:bCs/>
+          <w:color w:val="000000"/>
+          <w:szCs w:val="28"/>
+        </w:rPr>
+        <w:t>Unity</w:t>
+      </w:r>
+      <w:proofErr w:type="spellEnd"/>
+      <w:r>
+        <w:rPr>
+          <w:rFonts w:cs="Times New Roman"/>
+          <w:bCs/>
+          <w:color w:val="000000"/>
+          <w:szCs w:val="28"/>
+        </w:rPr>
+        <w:t xml:space="preserve"> </w:t>
+      </w:r>
+      <w:proofErr w:type="spellStart"/>
+      <w:r>
+        <w:rPr>
+          <w:rFonts w:cs="Times New Roman"/>
+          <w:bCs/>
+          <w:color w:val="000000"/>
+          <w:szCs w:val="28"/>
+        </w:rPr>
+        <w:t>Burst</w:t>
+      </w:r>
+      <w:proofErr w:type="spellEnd"/>
+      <w:r>
+        <w:rPr>
+          <w:rFonts w:cs="Times New Roman"/>
+          <w:bCs/>
+          <w:color w:val="000000"/>
+          <w:szCs w:val="28"/>
+        </w:rPr>
+        <w:t xml:space="preserve"> </w:t>
+      </w:r>
+      <w:proofErr w:type="spellStart"/>
+      <w:r>
+        <w:rPr>
+          <w:rFonts w:cs="Times New Roman"/>
+          <w:bCs/>
+          <w:color w:val="000000"/>
+          <w:szCs w:val="28"/>
+        </w:rPr>
+        <w:t>Compiler</w:t>
+      </w:r>
+      <w:proofErr w:type="spellEnd"/>
+      <w:r>
+        <w:rPr>
+          <w:rFonts w:cs="Times New Roman"/>
+          <w:bCs/>
+          <w:color w:val="000000"/>
+          <w:szCs w:val="28"/>
+        </w:rPr>
+        <w:t xml:space="preserve"> </w:t>
+      </w:r>
+      <w:proofErr w:type="gramStart"/>
+      <w:r>
+        <w:rPr>
+          <w:rFonts w:cs="Times New Roman"/>
+          <w:bCs/>
+          <w:color w:val="000000"/>
+          <w:szCs w:val="28"/>
+        </w:rPr>
+        <w:t>- это</w:t>
+      </w:r>
+      <w:proofErr w:type="gramEnd"/>
+      <w:r>
+        <w:rPr>
+          <w:rFonts w:cs="Times New Roman"/>
+          <w:bCs/>
+          <w:color w:val="000000"/>
+          <w:szCs w:val="28"/>
+        </w:rPr>
+        <w:t xml:space="preserve"> мощный инструмент для оптимизации кода, который помогает ускорить выполнение приложения на CPU. Его оптимизации могут быть существенными, что приводит к значительному увеличению производительности проекта.</w:t>
+      </w:r>
+    </w:p>
+    <w:p>
+      <w:pPr>
+        <w:ind w:left="708"/>
         <w:rPr>
           <w:rFonts w:cs="Times New Roman"/>
           <w:bCs/>
@@ -5437,17 +5982,19 @@
           <w:szCs w:val="28"/>
         </w:rPr>
       </w:pPr>
-      <w:bookmarkStart w:id="17" w:name="_Toc132848815"/>
-      <w:r>
-        <w:rPr>
-          <w:rFonts w:cs="Times New Roman"/>
-          <w:bCs/>
-          <w:color w:val="000000"/>
-          <w:szCs w:val="28"/>
-        </w:rPr>
+      <w:bookmarkStart w:id="20" w:name="_Toc132848815"/>
+      <w:bookmarkEnd w:id="19"/>
+      <w:r>
+        <w:rPr>
+          <w:rFonts w:cs="Times New Roman"/>
+          <w:bCs/>
+          <w:color w:val="000000"/>
+          <w:szCs w:val="28"/>
+        </w:rPr>
+        <w:lastRenderedPageBreak/>
         <w:t>Обоснование выбора средства программирования</w:t>
       </w:r>
-      <w:bookmarkEnd w:id="17"/>
+      <w:bookmarkEnd w:id="20"/>
     </w:p>
     <w:p>
       <w:pPr>
@@ -5987,12 +6534,11 @@
         <w:pStyle w:val="20"/>
         <w:spacing w:before="0" w:after="0"/>
       </w:pPr>
-      <w:bookmarkStart w:id="18" w:name="_Toc132848816"/>
-      <w:r>
-        <w:lastRenderedPageBreak/>
+      <w:bookmarkStart w:id="21" w:name="_Toc132848816"/>
+      <w:r>
         <w:t>Выбор технологий и библиотек</w:t>
       </w:r>
-      <w:bookmarkEnd w:id="18"/>
+      <w:bookmarkEnd w:id="21"/>
     </w:p>
     <w:p>
       <w:pPr>
@@ -6004,7 +6550,8 @@
           <w:szCs w:val="28"/>
         </w:rPr>
       </w:pPr>
-      <w:bookmarkStart w:id="19" w:name="_Toc132848817"/>
+      <w:bookmarkStart w:id="22" w:name="_Toc132848817"/>
+      <w:bookmarkStart w:id="23" w:name="_Hlk135851830"/>
       <w:r>
         <w:rPr>
           <w:rFonts w:cs="Times New Roman"/>
@@ -6044,18 +6591,20 @@
         </w:rPr>
         <w:t>Toolkit</w:t>
       </w:r>
-      <w:bookmarkEnd w:id="19"/>
-      <w:proofErr w:type="spellEnd"/>
-    </w:p>
-    <w:p>
-      <w:pPr>
-        <w:rPr>
-          <w:rFonts w:cs="Times New Roman"/>
-          <w:bCs/>
-          <w:color w:val="000000"/>
-          <w:szCs w:val="28"/>
-        </w:rPr>
-      </w:pPr>
+      <w:bookmarkEnd w:id="22"/>
+      <w:proofErr w:type="spellEnd"/>
+    </w:p>
+    <w:p>
+      <w:pPr>
+        <w:rPr>
+          <w:rFonts w:cs="Times New Roman"/>
+          <w:bCs/>
+          <w:color w:val="000000"/>
+          <w:szCs w:val="28"/>
+        </w:rPr>
+      </w:pPr>
+      <w:bookmarkStart w:id="24" w:name="_Hlk135851845"/>
+      <w:bookmarkEnd w:id="23"/>
       <w:proofErr w:type="spellStart"/>
       <w:r>
         <w:rPr>
@@ -6271,6 +6820,7 @@
           <w:szCs w:val="28"/>
         </w:rPr>
       </w:pPr>
+      <w:bookmarkStart w:id="25" w:name="_Hlk135852036"/>
       <w:r>
         <w:rPr>
           <w:rFonts w:cs="Times New Roman"/>
@@ -6361,6 +6911,7 @@
         <w:t>), который очень похож на CSS. USS позволяет создавать и изменять стили элементов интерфейса, такие как цвета, шрифты, размеры и положение.</w:t>
       </w:r>
     </w:p>
+    <w:bookmarkEnd w:id="25"/>
     <w:p>
       <w:pPr>
         <w:rPr>
@@ -6537,7 +7088,17 @@
           <w:color w:val="000000"/>
           <w:szCs w:val="28"/>
         </w:rPr>
-        <w:t xml:space="preserve">, таких как события, анимации, гибкая компоновка и другие функции. Благодаря этому инструменту можно создавать настраиваемые и динамичные пользовательские интерфейсы в играх и других проектах на </w:t>
+        <w:t xml:space="preserve">, таких как события, анимации, гибкая компоновка и </w:t>
+      </w:r>
+      <w:r>
+        <w:rPr>
+          <w:rFonts w:cs="Times New Roman"/>
+          <w:bCs/>
+          <w:color w:val="000000"/>
+          <w:szCs w:val="28"/>
+        </w:rPr>
+        <w:lastRenderedPageBreak/>
+        <w:t xml:space="preserve">другие функции. Благодаря этому инструменту можно создавать настраиваемые и динамичные пользовательские интерфейсы в играх и других проектах на </w:t>
       </w:r>
       <w:proofErr w:type="spellStart"/>
       <w:r>
@@ -6569,6 +7130,7 @@
           <w:szCs w:val="28"/>
         </w:rPr>
       </w:pPr>
+      <w:bookmarkStart w:id="26" w:name="_Hlk135852194"/>
       <w:r>
         <w:rPr>
           <w:rFonts w:cs="Times New Roman"/>
@@ -6629,7 +7191,9 @@
           <w:szCs w:val="28"/>
         </w:rPr>
       </w:pPr>
-      <w:bookmarkStart w:id="20" w:name="_Toc132848818"/>
+      <w:bookmarkStart w:id="27" w:name="_Toc132848818"/>
+      <w:bookmarkEnd w:id="24"/>
+      <w:bookmarkEnd w:id="26"/>
       <w:proofErr w:type="spellStart"/>
       <w:r>
         <w:rPr>
@@ -6650,17 +7214,18 @@
         </w:rPr>
         <w:t xml:space="preserve"> AR Foundation</w:t>
       </w:r>
-      <w:bookmarkEnd w:id="20"/>
-    </w:p>
-    <w:p>
-      <w:pPr>
-        <w:rPr>
-          <w:rFonts w:cs="Times New Roman"/>
-          <w:bCs/>
-          <w:color w:val="000000"/>
-          <w:szCs w:val="28"/>
-        </w:rPr>
-      </w:pPr>
+      <w:bookmarkEnd w:id="27"/>
+    </w:p>
+    <w:p>
+      <w:pPr>
+        <w:rPr>
+          <w:rFonts w:cs="Times New Roman"/>
+          <w:bCs/>
+          <w:color w:val="000000"/>
+          <w:szCs w:val="28"/>
+        </w:rPr>
+      </w:pPr>
+      <w:bookmarkStart w:id="28" w:name="_Hlk135852341"/>
       <w:proofErr w:type="spellStart"/>
       <w:r>
         <w:rPr>
@@ -6866,6 +7431,7 @@
         </w:rPr>
         <w:t>. Он облегчает процесс разработки и позволяет разработчикам сосредоточиться на создании креативных и инновационных AR-приложений для различных устройств и платформ.</w:t>
       </w:r>
+      <w:bookmarkEnd w:id="28"/>
     </w:p>
     <w:p>
       <w:pPr>
@@ -6877,7 +7443,7 @@
           <w:szCs w:val="28"/>
         </w:rPr>
       </w:pPr>
-      <w:bookmarkStart w:id="21" w:name="_Toc132848819"/>
+      <w:bookmarkStart w:id="29" w:name="_Toc132848819"/>
       <w:r>
         <w:rPr>
           <w:rFonts w:cs="Times New Roman"/>
@@ -6897,18 +7463,19 @@
         </w:rPr>
         <w:t>Zenject</w:t>
       </w:r>
-      <w:bookmarkEnd w:id="21"/>
-      <w:proofErr w:type="spellEnd"/>
-    </w:p>
-    <w:p>
-      <w:pPr>
-        <w:rPr>
-          <w:rFonts w:cs="Times New Roman"/>
-          <w:bCs/>
-          <w:color w:val="000000"/>
-          <w:szCs w:val="28"/>
-        </w:rPr>
-      </w:pPr>
+      <w:bookmarkEnd w:id="29"/>
+      <w:proofErr w:type="spellEnd"/>
+    </w:p>
+    <w:p>
+      <w:pPr>
+        <w:rPr>
+          <w:rFonts w:cs="Times New Roman"/>
+          <w:bCs/>
+          <w:color w:val="000000"/>
+          <w:szCs w:val="28"/>
+        </w:rPr>
+      </w:pPr>
+      <w:bookmarkStart w:id="30" w:name="_Hlk135852707"/>
       <w:proofErr w:type="spellStart"/>
       <w:r>
         <w:rPr>
@@ -7012,10 +7579,303 @@
           <w:color w:val="000000"/>
           <w:szCs w:val="28"/>
         </w:rPr>
+        <w:t>Dependency</w:t>
+      </w:r>
+      <w:proofErr w:type="spellEnd"/>
+      <w:r>
+        <w:rPr>
+          <w:rFonts w:cs="Times New Roman"/>
+          <w:bCs/>
+          <w:color w:val="000000"/>
+          <w:szCs w:val="28"/>
+        </w:rPr>
+        <w:t xml:space="preserve"> </w:t>
+      </w:r>
+      <w:proofErr w:type="spellStart"/>
+      <w:r>
+        <w:rPr>
+          <w:rFonts w:cs="Times New Roman"/>
+          <w:bCs/>
+          <w:color w:val="000000"/>
+          <w:szCs w:val="28"/>
+        </w:rPr>
+        <w:t>Injection</w:t>
+      </w:r>
+      <w:proofErr w:type="spellEnd"/>
+      <w:r>
+        <w:rPr>
+          <w:rFonts w:cs="Times New Roman"/>
+          <w:bCs/>
+          <w:color w:val="000000"/>
+          <w:szCs w:val="28"/>
+        </w:rPr>
+        <w:t xml:space="preserve"> (DI) </w:t>
+      </w:r>
+      <w:r>
+        <w:rPr>
+          <w:rFonts w:cs="Times New Roman"/>
+          <w:bCs/>
+          <w:color w:val="000000"/>
+          <w:szCs w:val="28"/>
+        </w:rPr>
+        <w:t>–</w:t>
+      </w:r>
+      <w:r>
+        <w:rPr>
+          <w:rFonts w:cs="Times New Roman"/>
+          <w:bCs/>
+          <w:color w:val="000000"/>
+          <w:szCs w:val="28"/>
+        </w:rPr>
+        <w:t xml:space="preserve"> это паттерн проектирования, который позволяет управлять зависимостями между объектами в приложении. Он заключается в том, что объекты не создают свои зависимости самостоятельно, а получают их </w:t>
+      </w:r>
+      <w:proofErr w:type="spellStart"/>
+      <w:r>
+        <w:rPr>
+          <w:rFonts w:cs="Times New Roman"/>
+          <w:bCs/>
+          <w:color w:val="000000"/>
+          <w:szCs w:val="28"/>
+        </w:rPr>
+        <w:t>отвне</w:t>
+      </w:r>
+      <w:proofErr w:type="spellEnd"/>
+      <w:r>
+        <w:rPr>
+          <w:rFonts w:cs="Times New Roman"/>
+          <w:bCs/>
+          <w:color w:val="000000"/>
+          <w:szCs w:val="28"/>
+        </w:rPr>
+        <w:t>, через внешние источники, такие как контейнеры DI или фабрики.</w:t>
+      </w:r>
+    </w:p>
+    <w:p>
+      <w:pPr>
+        <w:rPr>
+          <w:rFonts w:cs="Times New Roman"/>
+          <w:bCs/>
+          <w:color w:val="000000"/>
+          <w:szCs w:val="28"/>
+        </w:rPr>
+      </w:pPr>
+      <w:r>
+        <w:rPr>
+          <w:rFonts w:cs="Times New Roman"/>
+          <w:bCs/>
+          <w:color w:val="000000"/>
+          <w:szCs w:val="28"/>
+        </w:rPr>
+        <w:t>DI позволяет создавать более гибкую и масштабируемую архитектуру приложения. Он упрощает тестирование и отладку, так как каждая зависимость может быть заменена на имитацию или заглушку для удобного тестирования. Кроме того, DI позволяет лучше разделять ответственности между объектами, уменьшая связность и увеличивая модульность кода.</w:t>
+      </w:r>
+    </w:p>
+    <w:p>
+      <w:pPr>
+        <w:rPr>
+          <w:rFonts w:cs="Times New Roman"/>
+          <w:bCs/>
+          <w:color w:val="000000"/>
+          <w:szCs w:val="28"/>
+        </w:rPr>
+      </w:pPr>
+      <w:r>
+        <w:rPr>
+          <w:rFonts w:cs="Times New Roman"/>
+          <w:bCs/>
+          <w:color w:val="000000"/>
+          <w:szCs w:val="28"/>
+        </w:rPr>
+        <w:t xml:space="preserve">DI может быть реализован различными способами, например, </w:t>
+      </w:r>
+      <w:proofErr w:type="gramStart"/>
+      <w:r>
+        <w:rPr>
+          <w:rFonts w:cs="Times New Roman"/>
+          <w:bCs/>
+          <w:color w:val="000000"/>
+          <w:szCs w:val="28"/>
+        </w:rPr>
+        <w:t>через конструкторы</w:t>
+      </w:r>
+      <w:proofErr w:type="gramEnd"/>
+      <w:r>
+        <w:rPr>
+          <w:rFonts w:cs="Times New Roman"/>
+          <w:bCs/>
+          <w:color w:val="000000"/>
+          <w:szCs w:val="28"/>
+        </w:rPr>
+        <w:t>, свойства или методы объектов, которым нужны зависимости. Важно, чтобы все зависимости были определены внешними источниками и передавались в объекты с помощью механизма DI.</w:t>
+      </w:r>
+    </w:p>
+    <w:p>
+      <w:pPr>
+        <w:rPr>
+          <w:rFonts w:cs="Times New Roman"/>
+          <w:bCs/>
+          <w:color w:val="000000"/>
+          <w:szCs w:val="28"/>
+        </w:rPr>
+      </w:pPr>
+      <w:r>
+        <w:rPr>
+          <w:rFonts w:cs="Times New Roman"/>
+          <w:bCs/>
+          <w:color w:val="000000"/>
+          <w:szCs w:val="28"/>
+        </w:rPr>
+        <w:t>Общим принципом DI является инверсия управления (</w:t>
+      </w:r>
+      <w:proofErr w:type="spellStart"/>
+      <w:r>
+        <w:rPr>
+          <w:rFonts w:cs="Times New Roman"/>
+          <w:bCs/>
+          <w:color w:val="000000"/>
+          <w:szCs w:val="28"/>
+        </w:rPr>
+        <w:t>Inversion</w:t>
+      </w:r>
+      <w:proofErr w:type="spellEnd"/>
+      <w:r>
+        <w:rPr>
+          <w:rFonts w:cs="Times New Roman"/>
+          <w:bCs/>
+          <w:color w:val="000000"/>
+          <w:szCs w:val="28"/>
+        </w:rPr>
+        <w:t xml:space="preserve"> </w:t>
+      </w:r>
+      <w:proofErr w:type="spellStart"/>
+      <w:r>
+        <w:rPr>
+          <w:rFonts w:cs="Times New Roman"/>
+          <w:bCs/>
+          <w:color w:val="000000"/>
+          <w:szCs w:val="28"/>
+        </w:rPr>
+        <w:t>of</w:t>
+      </w:r>
+      <w:proofErr w:type="spellEnd"/>
+      <w:r>
+        <w:rPr>
+          <w:rFonts w:cs="Times New Roman"/>
+          <w:bCs/>
+          <w:color w:val="000000"/>
+          <w:szCs w:val="28"/>
+        </w:rPr>
+        <w:t xml:space="preserve"> Control, </w:t>
+      </w:r>
+      <w:proofErr w:type="spellStart"/>
+      <w:r>
+        <w:rPr>
+          <w:rFonts w:cs="Times New Roman"/>
+          <w:bCs/>
+          <w:color w:val="000000"/>
+          <w:szCs w:val="28"/>
+        </w:rPr>
+        <w:t>IoC</w:t>
+      </w:r>
+      <w:proofErr w:type="spellEnd"/>
+      <w:r>
+        <w:rPr>
+          <w:rFonts w:cs="Times New Roman"/>
+          <w:bCs/>
+          <w:color w:val="000000"/>
+          <w:szCs w:val="28"/>
+        </w:rPr>
+        <w:t>), где контроль за созданием объектов переносится из классов во внешние источники, которые управляют созданием объектов и их зависимостей.</w:t>
+      </w:r>
+    </w:p>
+    <w:p>
+      <w:pPr>
+        <w:rPr>
+          <w:rFonts w:cs="Times New Roman"/>
+          <w:bCs/>
+          <w:color w:val="000000"/>
+          <w:szCs w:val="28"/>
+        </w:rPr>
+      </w:pPr>
+      <w:proofErr w:type="spellStart"/>
+      <w:r>
+        <w:rPr>
+          <w:rFonts w:cs="Times New Roman"/>
+          <w:bCs/>
+          <w:color w:val="000000"/>
+          <w:szCs w:val="28"/>
+        </w:rPr>
+        <w:t>Zenject</w:t>
+      </w:r>
+      <w:proofErr w:type="spellEnd"/>
+      <w:r>
+        <w:rPr>
+          <w:rFonts w:cs="Times New Roman"/>
+          <w:bCs/>
+          <w:color w:val="000000"/>
+          <w:szCs w:val="28"/>
+        </w:rPr>
+        <w:t xml:space="preserve"> предоставляет простой и интуитивно понятный API для внедрения зависимостей. Он позволяет легко настроить и управлять зависимостями в проекте.</w:t>
+      </w:r>
+    </w:p>
+    <w:p>
+      <w:pPr>
+        <w:rPr>
+          <w:rFonts w:cs="Times New Roman"/>
+          <w:bCs/>
+          <w:color w:val="000000"/>
+          <w:szCs w:val="28"/>
+        </w:rPr>
+      </w:pPr>
+      <w:proofErr w:type="spellStart"/>
+      <w:r>
+        <w:rPr>
+          <w:rFonts w:cs="Times New Roman"/>
+          <w:bCs/>
+          <w:color w:val="000000"/>
+          <w:szCs w:val="28"/>
+        </w:rPr>
         <w:lastRenderedPageBreak/>
-        <w:t>Dependency</w:t>
-      </w:r>
-      <w:proofErr w:type="spellEnd"/>
+        <w:t>Zenject</w:t>
+      </w:r>
+      <w:proofErr w:type="spellEnd"/>
+      <w:r>
+        <w:rPr>
+          <w:rFonts w:cs="Times New Roman"/>
+          <w:bCs/>
+          <w:color w:val="000000"/>
+          <w:szCs w:val="28"/>
+        </w:rPr>
+        <w:t xml:space="preserve"> позволяет определить зависимости для объектов и компонентов в </w:t>
+      </w:r>
+      <w:proofErr w:type="spellStart"/>
+      <w:r>
+        <w:rPr>
+          <w:rFonts w:cs="Times New Roman"/>
+          <w:bCs/>
+          <w:color w:val="000000"/>
+          <w:szCs w:val="28"/>
+        </w:rPr>
+        <w:t>Unity</w:t>
+      </w:r>
+      <w:proofErr w:type="spellEnd"/>
+      <w:r>
+        <w:rPr>
+          <w:rFonts w:cs="Times New Roman"/>
+          <w:bCs/>
+          <w:color w:val="000000"/>
+          <w:szCs w:val="28"/>
+        </w:rPr>
+        <w:t xml:space="preserve"> внутри специальных контейнеров. Это позволяет эффективно управлять зависимостями и обеспечить гибкость и масштабируемость проекта</w:t>
+      </w:r>
+      <w:r>
+        <w:rPr>
+          <w:rFonts w:cs="Times New Roman"/>
+          <w:bCs/>
+          <w:color w:val="000000"/>
+          <w:szCs w:val="28"/>
+        </w:rPr>
+        <w:t>.</w:t>
+      </w:r>
       <w:r>
         <w:rPr>
           <w:rFonts w:cs="Times New Roman"/>
@@ -7033,142 +7893,84 @@
           <w:color w:val="000000"/>
           <w:szCs w:val="28"/>
         </w:rPr>
-        <w:t>Injection</w:t>
-      </w:r>
-      <w:proofErr w:type="spellEnd"/>
-      <w:r>
-        <w:rPr>
-          <w:rFonts w:cs="Times New Roman"/>
-          <w:bCs/>
-          <w:color w:val="000000"/>
-          <w:szCs w:val="28"/>
-        </w:rPr>
-        <w:t xml:space="preserve"> (DI) </w:t>
-      </w:r>
-      <w:r>
-        <w:rPr>
-          <w:rFonts w:cs="Times New Roman"/>
-          <w:bCs/>
-          <w:color w:val="000000"/>
-          <w:szCs w:val="28"/>
-        </w:rPr>
-        <w:t>–</w:t>
-      </w:r>
-      <w:r>
-        <w:rPr>
-          <w:rFonts w:cs="Times New Roman"/>
-          <w:bCs/>
-          <w:color w:val="000000"/>
-          <w:szCs w:val="28"/>
-        </w:rPr>
-        <w:t xml:space="preserve"> это паттерн проектирования, который позволяет управлять зависимостями между объектами в приложении. Он заключается в том, что объекты не создают свои зависимости самостоятельно, а получают их </w:t>
-      </w:r>
-      <w:proofErr w:type="spellStart"/>
-      <w:r>
-        <w:rPr>
-          <w:rFonts w:cs="Times New Roman"/>
-          <w:bCs/>
-          <w:color w:val="000000"/>
-          <w:szCs w:val="28"/>
-        </w:rPr>
-        <w:t>отвне</w:t>
-      </w:r>
-      <w:proofErr w:type="spellEnd"/>
-      <w:r>
-        <w:rPr>
-          <w:rFonts w:cs="Times New Roman"/>
-          <w:bCs/>
-          <w:color w:val="000000"/>
-          <w:szCs w:val="28"/>
-        </w:rPr>
-        <w:t>, через внешние источники, такие как контейнеры DI или фабрики.</w:t>
-      </w:r>
-    </w:p>
-    <w:p>
-      <w:pPr>
-        <w:rPr>
-          <w:rFonts w:cs="Times New Roman"/>
-          <w:bCs/>
-          <w:color w:val="000000"/>
-          <w:szCs w:val="28"/>
-        </w:rPr>
-      </w:pPr>
-      <w:r>
-        <w:rPr>
-          <w:rFonts w:cs="Times New Roman"/>
-          <w:bCs/>
-          <w:color w:val="000000"/>
-          <w:szCs w:val="28"/>
-        </w:rPr>
-        <w:t>DI позволяет создавать более гибкую и масштабируемую архитектуру приложения. Он упрощает тестирование и отладку, так как каждая зависимость может быть заменена на имитацию или заглушку для удобного тестирования. Кроме того, DI позволяет лучше разделять ответственности между объектами, уменьшая связность и увеличивая модульность кода.</w:t>
-      </w:r>
-    </w:p>
-    <w:p>
-      <w:pPr>
-        <w:rPr>
-          <w:rFonts w:cs="Times New Roman"/>
-          <w:bCs/>
-          <w:color w:val="000000"/>
-          <w:szCs w:val="28"/>
-        </w:rPr>
-      </w:pPr>
-      <w:r>
-        <w:rPr>
-          <w:rFonts w:cs="Times New Roman"/>
-          <w:bCs/>
-          <w:color w:val="000000"/>
-          <w:szCs w:val="28"/>
-        </w:rPr>
-        <w:t xml:space="preserve">DI может быть реализован различными способами, например, </w:t>
-      </w:r>
-      <w:proofErr w:type="gramStart"/>
-      <w:r>
-        <w:rPr>
-          <w:rFonts w:cs="Times New Roman"/>
-          <w:bCs/>
-          <w:color w:val="000000"/>
-          <w:szCs w:val="28"/>
-        </w:rPr>
-        <w:t>через конструкторы</w:t>
-      </w:r>
-      <w:proofErr w:type="gramEnd"/>
-      <w:r>
-        <w:rPr>
-          <w:rFonts w:cs="Times New Roman"/>
-          <w:bCs/>
-          <w:color w:val="000000"/>
-          <w:szCs w:val="28"/>
-        </w:rPr>
-        <w:t>, свойства или методы объектов, которым нужны зависимости. Важно, чтобы все зависимости были определены внешними источниками и передавались в объекты с помощью механизма DI.</w:t>
-      </w:r>
-    </w:p>
-    <w:p>
-      <w:pPr>
-        <w:rPr>
-          <w:rFonts w:cs="Times New Roman"/>
-          <w:bCs/>
-          <w:color w:val="000000"/>
-          <w:szCs w:val="28"/>
-        </w:rPr>
-      </w:pPr>
-      <w:r>
-        <w:rPr>
-          <w:rFonts w:cs="Times New Roman"/>
-          <w:bCs/>
-          <w:color w:val="000000"/>
-          <w:szCs w:val="28"/>
-        </w:rPr>
-        <w:t>Общим принципом DI является инверсия управления (</w:t>
-      </w:r>
-      <w:proofErr w:type="spellStart"/>
-      <w:r>
-        <w:rPr>
-          <w:rFonts w:cs="Times New Roman"/>
-          <w:bCs/>
-          <w:color w:val="000000"/>
-          <w:szCs w:val="28"/>
-        </w:rPr>
-        <w:t>Inversion</w:t>
+        <w:t>Zenject</w:t>
+      </w:r>
+      <w:proofErr w:type="spellEnd"/>
+      <w:r>
+        <w:rPr>
+          <w:rFonts w:cs="Times New Roman"/>
+          <w:bCs/>
+          <w:color w:val="000000"/>
+          <w:szCs w:val="28"/>
+        </w:rPr>
+        <w:t xml:space="preserve"> поддерживает различные паттерны для внедрения зависимостей, такие как конструкторы, свойства и методы.</w:t>
+      </w:r>
+      <w:r>
+        <w:rPr>
+          <w:rFonts w:cs="Times New Roman"/>
+          <w:bCs/>
+          <w:color w:val="000000"/>
+          <w:szCs w:val="28"/>
+        </w:rPr>
+        <w:t xml:space="preserve"> Так же, он</w:t>
+      </w:r>
+      <w:r>
+        <w:rPr>
+          <w:rFonts w:cs="Times New Roman"/>
+          <w:bCs/>
+          <w:color w:val="000000"/>
+          <w:szCs w:val="28"/>
+        </w:rPr>
+        <w:t xml:space="preserve"> автоматически устанавливает зависимости для объектов и компонентов на основе их типа и конфигураций контейнера.</w:t>
+      </w:r>
+    </w:p>
+    <w:p>
+      <w:pPr>
+        <w:rPr>
+          <w:rFonts w:cs="Times New Roman"/>
+          <w:bCs/>
+          <w:color w:val="000000"/>
+          <w:szCs w:val="28"/>
+        </w:rPr>
+      </w:pPr>
+      <w:r>
+        <w:rPr>
+          <w:rFonts w:cs="Times New Roman"/>
+          <w:bCs/>
+          <w:color w:val="000000"/>
+          <w:szCs w:val="28"/>
+        </w:rPr>
+        <w:t xml:space="preserve">Кроме того, </w:t>
+      </w:r>
+      <w:proofErr w:type="spellStart"/>
+      <w:r>
+        <w:rPr>
+          <w:rFonts w:cs="Times New Roman"/>
+          <w:bCs/>
+          <w:color w:val="000000"/>
+          <w:szCs w:val="28"/>
+        </w:rPr>
+        <w:t>Zenject</w:t>
+      </w:r>
+      <w:proofErr w:type="spellEnd"/>
+      <w:r>
+        <w:rPr>
+          <w:rFonts w:cs="Times New Roman"/>
+          <w:bCs/>
+          <w:color w:val="000000"/>
+          <w:szCs w:val="28"/>
+        </w:rPr>
+        <w:t xml:space="preserve"> поддерживает различные типы зависимостей, такие как одиночные экземпляры, группы, значения и другие. </w:t>
+      </w:r>
+      <w:proofErr w:type="spellStart"/>
+      <w:r>
+        <w:rPr>
+          <w:rFonts w:cs="Times New Roman"/>
+          <w:bCs/>
+          <w:color w:val="000000"/>
+          <w:szCs w:val="28"/>
+        </w:rPr>
+        <w:t>Zenject</w:t>
       </w:r>
       <w:proofErr w:type="spellEnd"/>
       <w:r>
@@ -7180,56 +7982,141 @@
         </w:rPr>
         <w:t xml:space="preserve"> </w:t>
       </w:r>
-      <w:proofErr w:type="spellStart"/>
-      <w:r>
-        <w:rPr>
-          <w:rFonts w:cs="Times New Roman"/>
-          <w:bCs/>
-          <w:color w:val="000000"/>
-          <w:szCs w:val="28"/>
-        </w:rPr>
-        <w:t>of</w:t>
-      </w:r>
-      <w:proofErr w:type="spellEnd"/>
-      <w:r>
-        <w:rPr>
-          <w:rFonts w:cs="Times New Roman"/>
-          <w:bCs/>
-          <w:color w:val="000000"/>
-          <w:szCs w:val="28"/>
-        </w:rPr>
-        <w:t xml:space="preserve"> Control, </w:t>
-      </w:r>
-      <w:proofErr w:type="spellStart"/>
-      <w:r>
-        <w:rPr>
-          <w:rFonts w:cs="Times New Roman"/>
-          <w:bCs/>
-          <w:color w:val="000000"/>
-          <w:szCs w:val="28"/>
-        </w:rPr>
-        <w:t>IoC</w:t>
-      </w:r>
-      <w:proofErr w:type="spellEnd"/>
-      <w:r>
-        <w:rPr>
-          <w:rFonts w:cs="Times New Roman"/>
-          <w:bCs/>
-          <w:color w:val="000000"/>
-          <w:szCs w:val="28"/>
-        </w:rPr>
-        <w:t>), где контроль за созданием объектов переносится из классов во внешние источники, которые управляют созданием объектов и их зависимостей.</w:t>
-      </w:r>
-    </w:p>
-    <w:p>
-      <w:pPr>
-        <w:rPr>
-          <w:rFonts w:cs="Times New Roman"/>
-          <w:bCs/>
-          <w:color w:val="000000"/>
-          <w:szCs w:val="28"/>
-        </w:rPr>
-      </w:pPr>
+      <w:r>
+        <w:rPr>
+          <w:rFonts w:cs="Times New Roman"/>
+          <w:bCs/>
+          <w:color w:val="000000"/>
+          <w:szCs w:val="28"/>
+        </w:rPr>
+        <w:t xml:space="preserve">так же </w:t>
+      </w:r>
+      <w:r>
+        <w:rPr>
+          <w:rFonts w:cs="Times New Roman"/>
+          <w:bCs/>
+          <w:color w:val="000000"/>
+          <w:szCs w:val="28"/>
+        </w:rPr>
+        <w:t xml:space="preserve">интегрируется со многими другими инструментами и библиотеками </w:t>
+      </w:r>
+      <w:proofErr w:type="spellStart"/>
+      <w:r>
+        <w:rPr>
+          <w:rFonts w:cs="Times New Roman"/>
+          <w:bCs/>
+          <w:color w:val="000000"/>
+          <w:szCs w:val="28"/>
+        </w:rPr>
+        <w:t>Unity</w:t>
+      </w:r>
+      <w:proofErr w:type="spellEnd"/>
+      <w:r>
+        <w:rPr>
+          <w:rFonts w:cs="Times New Roman"/>
+          <w:bCs/>
+          <w:color w:val="000000"/>
+          <w:szCs w:val="28"/>
+        </w:rPr>
+        <w:t xml:space="preserve">, такими как </w:t>
+      </w:r>
+      <w:proofErr w:type="spellStart"/>
+      <w:r>
+        <w:rPr>
+          <w:rFonts w:cs="Times New Roman"/>
+          <w:bCs/>
+          <w:color w:val="000000"/>
+          <w:szCs w:val="28"/>
+        </w:rPr>
+        <w:t>UniRx</w:t>
+      </w:r>
+      <w:proofErr w:type="spellEnd"/>
+      <w:r>
+        <w:rPr>
+          <w:rFonts w:cs="Times New Roman"/>
+          <w:bCs/>
+          <w:color w:val="000000"/>
+          <w:szCs w:val="28"/>
+        </w:rPr>
+        <w:t xml:space="preserve">, </w:t>
+      </w:r>
+      <w:proofErr w:type="spellStart"/>
+      <w:r>
+        <w:rPr>
+          <w:rFonts w:cs="Times New Roman"/>
+          <w:bCs/>
+          <w:color w:val="000000"/>
+          <w:szCs w:val="28"/>
+        </w:rPr>
+        <w:t>NUnit</w:t>
+      </w:r>
+      <w:proofErr w:type="spellEnd"/>
+      <w:r>
+        <w:rPr>
+          <w:rFonts w:cs="Times New Roman"/>
+          <w:bCs/>
+          <w:color w:val="000000"/>
+          <w:szCs w:val="28"/>
+        </w:rPr>
+        <w:t xml:space="preserve">, </w:t>
+      </w:r>
+      <w:proofErr w:type="spellStart"/>
+      <w:r>
+        <w:rPr>
+          <w:rFonts w:cs="Times New Roman"/>
+          <w:bCs/>
+          <w:color w:val="000000"/>
+          <w:szCs w:val="28"/>
+        </w:rPr>
+        <w:t>NSubstitute</w:t>
+      </w:r>
+      <w:proofErr w:type="spellEnd"/>
+      <w:r>
+        <w:rPr>
+          <w:rFonts w:cs="Times New Roman"/>
+          <w:bCs/>
+          <w:color w:val="000000"/>
+          <w:szCs w:val="28"/>
+        </w:rPr>
+        <w:t xml:space="preserve"> и </w:t>
+      </w:r>
+      <w:r>
+        <w:rPr>
+          <w:rFonts w:cs="Times New Roman"/>
+          <w:bCs/>
+          <w:color w:val="000000"/>
+          <w:szCs w:val="28"/>
+        </w:rPr>
+        <w:t>другими</w:t>
+      </w:r>
+      <w:r>
+        <w:rPr>
+          <w:rFonts w:cs="Times New Roman"/>
+          <w:bCs/>
+          <w:color w:val="000000"/>
+          <w:szCs w:val="28"/>
+        </w:rPr>
+        <w:t>.</w:t>
+      </w:r>
+    </w:p>
+    <w:p>
+      <w:pPr>
+        <w:rPr>
+          <w:rFonts w:cs="Times New Roman"/>
+          <w:bCs/>
+          <w:color w:val="000000"/>
+          <w:szCs w:val="28"/>
+        </w:rPr>
+      </w:pPr>
+      <w:r>
+        <w:rPr>
+          <w:rFonts w:cs="Times New Roman"/>
+          <w:bCs/>
+          <w:color w:val="000000"/>
+          <w:szCs w:val="28"/>
+        </w:rPr>
+        <w:t xml:space="preserve">Так же, </w:t>
+      </w:r>
       <w:proofErr w:type="spellStart"/>
       <w:r>
         <w:rPr>
@@ -7248,26 +8135,26 @@
           <w:color w:val="000000"/>
           <w:szCs w:val="28"/>
         </w:rPr>
-        <w:t xml:space="preserve"> предоставляет простой и интуитивно понятный API для внедрения зависимостей. Он позволяет легко настроить и управлять зависимостями в проекте.</w:t>
-      </w:r>
-    </w:p>
-    <w:p>
-      <w:pPr>
-        <w:rPr>
-          <w:rFonts w:cs="Times New Roman"/>
-          <w:bCs/>
-          <w:color w:val="000000"/>
-          <w:szCs w:val="28"/>
-        </w:rPr>
-      </w:pPr>
-      <w:r>
-        <w:rPr>
-          <w:rFonts w:cs="Times New Roman"/>
-          <w:bCs/>
-          <w:color w:val="000000"/>
-          <w:szCs w:val="28"/>
-        </w:rPr>
-        <w:t xml:space="preserve">Так же, </w:t>
+        <w:t xml:space="preserve"> обеспечивает гибкость и масштабируемость вашего проекта, что позволяет легко добавлять, изменять и удалять зависимости без необходимости изменения большого количества кода.</w:t>
+      </w:r>
+    </w:p>
+    <w:p>
+      <w:pPr>
+        <w:rPr>
+          <w:rFonts w:cs="Times New Roman"/>
+          <w:bCs/>
+          <w:color w:val="000000"/>
+          <w:szCs w:val="28"/>
+        </w:rPr>
+      </w:pPr>
+      <w:r>
+        <w:rPr>
+          <w:rFonts w:cs="Times New Roman"/>
+          <w:bCs/>
+          <w:color w:val="000000"/>
+          <w:szCs w:val="28"/>
+        </w:rPr>
+        <w:t xml:space="preserve">Фреймворк </w:t>
       </w:r>
       <w:proofErr w:type="spellStart"/>
       <w:r>
@@ -7287,26 +8174,47 @@
           <w:color w:val="000000"/>
           <w:szCs w:val="28"/>
         </w:rPr>
-        <w:t xml:space="preserve"> обеспечивает гибкость и масштабируемость вашего проекта, что позволяет легко добавлять, изменять и удалять зависимости без необходимости изменения большого количества кода.</w:t>
-      </w:r>
-    </w:p>
-    <w:p>
-      <w:pPr>
-        <w:rPr>
-          <w:rFonts w:cs="Times New Roman"/>
-          <w:bCs/>
-          <w:color w:val="000000"/>
-          <w:szCs w:val="28"/>
-        </w:rPr>
-      </w:pPr>
-      <w:r>
-        <w:rPr>
-          <w:rFonts w:cs="Times New Roman"/>
-          <w:bCs/>
-          <w:color w:val="000000"/>
-          <w:szCs w:val="28"/>
-        </w:rPr>
-        <w:t xml:space="preserve">Фреймворк </w:t>
+        <w:t xml:space="preserve"> поддерживает не только </w:t>
+      </w:r>
+      <w:proofErr w:type="spellStart"/>
+      <w:r>
+        <w:rPr>
+          <w:rFonts w:cs="Times New Roman"/>
+          <w:bCs/>
+          <w:color w:val="000000"/>
+          <w:szCs w:val="28"/>
+        </w:rPr>
+        <w:t>Mono</w:t>
+      </w:r>
+      <w:proofErr w:type="spellEnd"/>
+      <w:r>
+        <w:rPr>
+          <w:rFonts w:cs="Times New Roman"/>
+          <w:bCs/>
+          <w:color w:val="000000"/>
+          <w:szCs w:val="28"/>
+        </w:rPr>
+        <w:t xml:space="preserve"> несколько платформ и языков, включая </w:t>
+      </w:r>
+      <w:proofErr w:type="spellStart"/>
+      <w:r>
+        <w:rPr>
+          <w:rFonts w:cs="Times New Roman"/>
+          <w:bCs/>
+          <w:color w:val="000000"/>
+          <w:szCs w:val="28"/>
+        </w:rPr>
+        <w:t>Mono</w:t>
+      </w:r>
+      <w:proofErr w:type="spellEnd"/>
+      <w:r>
+        <w:rPr>
+          <w:rFonts w:cs="Times New Roman"/>
+          <w:bCs/>
+          <w:color w:val="000000"/>
+          <w:szCs w:val="28"/>
+        </w:rPr>
+        <w:t xml:space="preserve"> и IL2CPP. Кроме того, </w:t>
       </w:r>
       <w:proofErr w:type="spellStart"/>
       <w:r>
@@ -7326,47 +8234,37 @@
           <w:color w:val="000000"/>
           <w:szCs w:val="28"/>
         </w:rPr>
-        <w:t xml:space="preserve"> поддерживает не только </w:t>
-      </w:r>
-      <w:proofErr w:type="spellStart"/>
-      <w:r>
-        <w:rPr>
-          <w:rFonts w:cs="Times New Roman"/>
-          <w:bCs/>
-          <w:color w:val="000000"/>
-          <w:szCs w:val="28"/>
-        </w:rPr>
-        <w:t>Mono</w:t>
-      </w:r>
-      <w:proofErr w:type="spellEnd"/>
-      <w:r>
-        <w:rPr>
-          <w:rFonts w:cs="Times New Roman"/>
-          <w:bCs/>
-          <w:color w:val="000000"/>
-          <w:szCs w:val="28"/>
-        </w:rPr>
-        <w:t xml:space="preserve"> несколько платформ и языков, включая </w:t>
-      </w:r>
-      <w:proofErr w:type="spellStart"/>
-      <w:r>
-        <w:rPr>
-          <w:rFonts w:cs="Times New Roman"/>
-          <w:bCs/>
-          <w:color w:val="000000"/>
-          <w:szCs w:val="28"/>
-        </w:rPr>
-        <w:t>Mono</w:t>
-      </w:r>
-      <w:proofErr w:type="spellEnd"/>
-      <w:r>
-        <w:rPr>
-          <w:rFonts w:cs="Times New Roman"/>
-          <w:bCs/>
-          <w:color w:val="000000"/>
-          <w:szCs w:val="28"/>
-        </w:rPr>
-        <w:t xml:space="preserve"> и IL2CPP. Кроме того, </w:t>
+        <w:t xml:space="preserve"> предоставляет механизм для создания и тестирования классов с внедрением зависимостей, что делает тестирование вашего проекта более эффективным и удобным.</w:t>
+      </w:r>
+    </w:p>
+    <w:p>
+      <w:pPr>
+        <w:rPr>
+          <w:rFonts w:cs="Times New Roman"/>
+          <w:bCs/>
+          <w:color w:val="000000"/>
+          <w:szCs w:val="28"/>
+        </w:rPr>
+      </w:pPr>
+      <w:proofErr w:type="spellStart"/>
+      <w:r>
+        <w:rPr>
+          <w:rFonts w:cs="Times New Roman"/>
+          <w:bCs/>
+          <w:color w:val="000000"/>
+          <w:szCs w:val="28"/>
+        </w:rPr>
+        <w:t>Unity</w:t>
+      </w:r>
+      <w:proofErr w:type="spellEnd"/>
+      <w:r>
+        <w:rPr>
+          <w:rFonts w:cs="Times New Roman"/>
+          <w:bCs/>
+          <w:color w:val="000000"/>
+          <w:szCs w:val="28"/>
+        </w:rPr>
+        <w:t xml:space="preserve"> </w:t>
       </w:r>
       <w:proofErr w:type="spellStart"/>
       <w:r>
@@ -7386,18 +8284,8 @@
           <w:color w:val="000000"/>
           <w:szCs w:val="28"/>
         </w:rPr>
-        <w:t xml:space="preserve"> предоставляет механизм для создания и тестирования классов с внедрением зависимостей, что делает тестирование вашего проекта более эффективным и удобным.</w:t>
-      </w:r>
-    </w:p>
-    <w:p>
-      <w:pPr>
-        <w:rPr>
-          <w:rFonts w:cs="Times New Roman"/>
-          <w:bCs/>
-          <w:color w:val="000000"/>
-          <w:szCs w:val="28"/>
-        </w:rPr>
-      </w:pPr>
+        <w:t xml:space="preserve"> также предоставляет множество других функций, таких как автоматическое создание объектов, жизненный цикл объектов, события жизненного цикла и другие, которые помогают упростить процесс разработки и обеспечивают более эффективную работу в вашем проекте </w:t>
+      </w:r>
       <w:proofErr w:type="spellStart"/>
       <w:r>
         <w:rPr>
@@ -7416,48 +8304,9 @@
           <w:color w:val="000000"/>
           <w:szCs w:val="28"/>
         </w:rPr>
-        <w:t xml:space="preserve"> </w:t>
-      </w:r>
-      <w:proofErr w:type="spellStart"/>
-      <w:r>
-        <w:rPr>
-          <w:rFonts w:cs="Times New Roman"/>
-          <w:bCs/>
-          <w:color w:val="000000"/>
-          <w:szCs w:val="28"/>
-        </w:rPr>
-        <w:t>Zenject</w:t>
-      </w:r>
-      <w:proofErr w:type="spellEnd"/>
-      <w:r>
-        <w:rPr>
-          <w:rFonts w:cs="Times New Roman"/>
-          <w:bCs/>
-          <w:color w:val="000000"/>
-          <w:szCs w:val="28"/>
-        </w:rPr>
-        <w:t xml:space="preserve"> также предоставляет множество других функций, таких как автоматическое создание объектов, жизненный цикл объектов, события жизненного цикла и другие, которые помогают упростить процесс разработки и обеспечивают более эффективную работу в вашем проекте </w:t>
-      </w:r>
-      <w:proofErr w:type="spellStart"/>
-      <w:r>
-        <w:rPr>
-          <w:rFonts w:cs="Times New Roman"/>
-          <w:bCs/>
-          <w:color w:val="000000"/>
-          <w:szCs w:val="28"/>
-        </w:rPr>
-        <w:t>Unity</w:t>
-      </w:r>
-      <w:proofErr w:type="spellEnd"/>
-      <w:r>
-        <w:rPr>
-          <w:rFonts w:cs="Times New Roman"/>
-          <w:bCs/>
-          <w:color w:val="000000"/>
-          <w:szCs w:val="28"/>
-        </w:rPr>
         <w:t>.</w:t>
       </w:r>
+      <w:bookmarkEnd w:id="30"/>
     </w:p>
     <w:p>
       <w:pPr>
@@ -7469,7 +8318,7 @@
           <w:szCs w:val="28"/>
         </w:rPr>
       </w:pPr>
-      <w:bookmarkStart w:id="22" w:name="_Toc132848820"/>
+      <w:bookmarkStart w:id="31" w:name="_Toc132848820"/>
       <w:r>
         <w:rPr>
           <w:rFonts w:eastAsia="Times New Roman"/>
@@ -7505,7 +8354,7 @@
         </w:rPr>
         <w:t>Toolkit</w:t>
       </w:r>
-      <w:bookmarkEnd w:id="22"/>
+      <w:bookmarkEnd w:id="31"/>
     </w:p>
     <w:p>
       <w:pPr>
@@ -7736,102 +8585,111 @@
           <w:color w:val="000000"/>
           <w:szCs w:val="28"/>
         </w:rPr>
+        <w:t xml:space="preserve">Применение MVVM позволяет лучше организовать код проекта, повысить его читабельность и упростить поддержку проекта, поскольку логика обработки событий находится в </w:t>
+      </w:r>
+      <w:proofErr w:type="spellStart"/>
+      <w:r>
+        <w:rPr>
+          <w:rFonts w:cs="Times New Roman"/>
+          <w:bCs/>
+          <w:color w:val="000000"/>
+          <w:szCs w:val="28"/>
+        </w:rPr>
+        <w:t>ViewModel</w:t>
+      </w:r>
+      <w:proofErr w:type="spellEnd"/>
+      <w:r>
+        <w:rPr>
+          <w:rFonts w:cs="Times New Roman"/>
+          <w:bCs/>
+          <w:color w:val="000000"/>
+          <w:szCs w:val="28"/>
+        </w:rPr>
+        <w:t xml:space="preserve">, а не в пользовательском интерфейсе. Это также позволяет легче тестировать код, поскольку </w:t>
+      </w:r>
+      <w:proofErr w:type="spellStart"/>
+      <w:r>
+        <w:rPr>
+          <w:rFonts w:cs="Times New Roman"/>
+          <w:bCs/>
+          <w:color w:val="000000"/>
+          <w:szCs w:val="28"/>
+        </w:rPr>
+        <w:t>ViewModel</w:t>
+      </w:r>
+      <w:proofErr w:type="spellEnd"/>
+      <w:r>
+        <w:rPr>
+          <w:rFonts w:cs="Times New Roman"/>
+          <w:bCs/>
+          <w:color w:val="000000"/>
+          <w:szCs w:val="28"/>
+        </w:rPr>
+        <w:t xml:space="preserve"> может быть легко тестирована без необходимости отображения пользовательского интерфейса.</w:t>
+      </w:r>
+    </w:p>
+    <w:p>
+      <w:pPr>
+        <w:rPr>
+          <w:rFonts w:cs="Times New Roman"/>
+          <w:bCs/>
+          <w:color w:val="000000"/>
+          <w:szCs w:val="28"/>
+        </w:rPr>
+      </w:pPr>
+      <w:r>
+        <w:rPr>
+          <w:rFonts w:cs="Times New Roman"/>
+          <w:bCs/>
+          <w:color w:val="000000"/>
+          <w:szCs w:val="28"/>
+        </w:rPr>
+        <w:t xml:space="preserve">Кроме того, привязки данных (Data </w:t>
+      </w:r>
+      <w:proofErr w:type="spellStart"/>
+      <w:r>
+        <w:rPr>
+          <w:rFonts w:cs="Times New Roman"/>
+          <w:bCs/>
+          <w:color w:val="000000"/>
+          <w:szCs w:val="28"/>
+        </w:rPr>
+        <w:t>Binding</w:t>
+      </w:r>
+      <w:proofErr w:type="spellEnd"/>
+      <w:r>
+        <w:rPr>
+          <w:rFonts w:cs="Times New Roman"/>
+          <w:bCs/>
+          <w:color w:val="000000"/>
+          <w:szCs w:val="28"/>
+        </w:rPr>
+        <w:t xml:space="preserve">) в MVVM позволяют автоматически отображать изменения данных в пользовательском интерфейсе без необходимости вручную обновлять элементы пользовательского интерфейса. Это упрощает </w:t>
+      </w:r>
+      <w:r>
+        <w:rPr>
+          <w:rFonts w:cs="Times New Roman"/>
+          <w:bCs/>
+          <w:color w:val="000000"/>
+          <w:szCs w:val="28"/>
+        </w:rPr>
         <w:lastRenderedPageBreak/>
-        <w:t xml:space="preserve">Применение MVVM позволяет лучше организовать код проекта, повысить его читабельность и упростить поддержку проекта, поскольку логика обработки событий находится в </w:t>
-      </w:r>
-      <w:proofErr w:type="spellStart"/>
-      <w:r>
-        <w:rPr>
-          <w:rFonts w:cs="Times New Roman"/>
-          <w:bCs/>
-          <w:color w:val="000000"/>
-          <w:szCs w:val="28"/>
-        </w:rPr>
-        <w:t>ViewModel</w:t>
-      </w:r>
-      <w:proofErr w:type="spellEnd"/>
-      <w:r>
-        <w:rPr>
-          <w:rFonts w:cs="Times New Roman"/>
-          <w:bCs/>
-          <w:color w:val="000000"/>
-          <w:szCs w:val="28"/>
-        </w:rPr>
-        <w:t xml:space="preserve">, а не в пользовательском интерфейсе. Это также позволяет легче тестировать код, поскольку </w:t>
-      </w:r>
-      <w:proofErr w:type="spellStart"/>
-      <w:r>
-        <w:rPr>
-          <w:rFonts w:cs="Times New Roman"/>
-          <w:bCs/>
-          <w:color w:val="000000"/>
-          <w:szCs w:val="28"/>
-        </w:rPr>
-        <w:t>ViewModel</w:t>
-      </w:r>
-      <w:proofErr w:type="spellEnd"/>
-      <w:r>
-        <w:rPr>
-          <w:rFonts w:cs="Times New Roman"/>
-          <w:bCs/>
-          <w:color w:val="000000"/>
-          <w:szCs w:val="28"/>
-        </w:rPr>
-        <w:t xml:space="preserve"> может быть легко тестирована без необходимости отображения пользовательского интерфейса.</w:t>
-      </w:r>
-    </w:p>
-    <w:p>
-      <w:pPr>
-        <w:rPr>
-          <w:rFonts w:cs="Times New Roman"/>
-          <w:bCs/>
-          <w:color w:val="000000"/>
-          <w:szCs w:val="28"/>
-        </w:rPr>
-      </w:pPr>
-      <w:r>
-        <w:rPr>
-          <w:rFonts w:cs="Times New Roman"/>
-          <w:bCs/>
-          <w:color w:val="000000"/>
-          <w:szCs w:val="28"/>
-        </w:rPr>
-        <w:t xml:space="preserve">Кроме того, привязки данных (Data </w:t>
-      </w:r>
-      <w:proofErr w:type="spellStart"/>
-      <w:r>
-        <w:rPr>
-          <w:rFonts w:cs="Times New Roman"/>
-          <w:bCs/>
-          <w:color w:val="000000"/>
-          <w:szCs w:val="28"/>
-        </w:rPr>
-        <w:t>Binding</w:t>
-      </w:r>
-      <w:proofErr w:type="spellEnd"/>
-      <w:r>
-        <w:rPr>
-          <w:rFonts w:cs="Times New Roman"/>
-          <w:bCs/>
-          <w:color w:val="000000"/>
-          <w:szCs w:val="28"/>
-        </w:rPr>
-        <w:t>) в MVVM позволяют автоматически отображать изменения данных в пользовательском интерфейсе без необходимости вручную обновлять элементы пользовательского интерфейса. Это упрощает процесс отображения данных и уменьшает количество ошибок, связанных с ручным обновлением пользовательского интерфейса.</w:t>
+        <w:t>процесс отображения данных и уменьшает количество ошибок, связанных с ручным обновлением пользовательского интерфейса.</w:t>
       </w:r>
     </w:p>
     <w:p>
       <w:pPr>
         <w:pStyle w:val="20"/>
       </w:pPr>
-      <w:bookmarkStart w:id="23" w:name="_Toc72772390"/>
-      <w:bookmarkStart w:id="24" w:name="_Toc122154947"/>
-      <w:bookmarkStart w:id="25" w:name="_Toc132848821"/>
+      <w:bookmarkStart w:id="32" w:name="_Toc72772390"/>
+      <w:bookmarkStart w:id="33" w:name="_Toc122154947"/>
+      <w:bookmarkStart w:id="34" w:name="_Toc132848821"/>
       <w:r>
         <w:t>Выводы по разделу</w:t>
       </w:r>
-      <w:bookmarkEnd w:id="23"/>
-      <w:bookmarkEnd w:id="24"/>
-      <w:bookmarkEnd w:id="25"/>
+      <w:bookmarkEnd w:id="32"/>
+      <w:bookmarkEnd w:id="33"/>
+      <w:bookmarkEnd w:id="34"/>
     </w:p>
     <w:p>
       <w:pPr>
@@ -7968,14 +8826,14 @@
       <w:pPr>
         <w:pStyle w:val="1"/>
       </w:pPr>
-      <w:bookmarkStart w:id="26" w:name="_Toc122154948"/>
-      <w:bookmarkStart w:id="27" w:name="_Toc132848822"/>
+      <w:bookmarkStart w:id="35" w:name="_Toc122154948"/>
+      <w:bookmarkStart w:id="36" w:name="_Toc132848822"/>
       <w:r>
         <w:lastRenderedPageBreak/>
         <w:t>Проектирование веб-приложения</w:t>
       </w:r>
-      <w:bookmarkEnd w:id="26"/>
-      <w:bookmarkEnd w:id="27"/>
+      <w:bookmarkEnd w:id="35"/>
+      <w:bookmarkEnd w:id="36"/>
     </w:p>
     <w:p>
       <w:pPr>
@@ -8144,11 +9002,11 @@
       <w:pPr>
         <w:pStyle w:val="20"/>
       </w:pPr>
-      <w:bookmarkStart w:id="28" w:name="_Toc132848823"/>
+      <w:bookmarkStart w:id="37" w:name="_Toc132848823"/>
       <w:r>
         <w:t>Проектирование структурной схемы приложения</w:t>
       </w:r>
-      <w:bookmarkEnd w:id="28"/>
+      <w:bookmarkEnd w:id="37"/>
     </w:p>
     <w:p>
       <w:pPr>
@@ -8376,13 +9234,7 @@
         <w:rPr>
           <w:rFonts w:eastAsia="Times New Roman"/>
         </w:rPr>
-        <w:t>Данная диаграмма более детально описывает архитектуру программного средства, указывая какие технологии и библиотеки, в каких модулях используются.</w:t>
-      </w:r>
-      <w:r>
-        <w:rPr>
-          <w:rFonts w:eastAsia="Times New Roman"/>
-        </w:rPr>
-        <w:t xml:space="preserve"> </w:t>
+        <w:t xml:space="preserve">Данная диаграмма более детально описывает архитектуру программного средства, указывая какие технологии и библиотеки, в каких модулях используются. </w:t>
       </w:r>
       <w:r>
         <w:rPr>
@@ -8440,15 +9292,7 @@
           <w:spacing w:val="-4"/>
           <w:szCs w:val="28"/>
         </w:rPr>
-        <w:t>. Клиент посылает запросы на сервер по HTTP протоколу версии</w:t>
-      </w:r>
-      <w:r>
-        <w:rPr>
-          <w:rFonts w:eastAsia="Times New Roman"/>
-          <w:spacing w:val="-4"/>
-          <w:szCs w:val="28"/>
-        </w:rPr>
-        <w:t xml:space="preserve"> 1.1 </w:t>
+        <w:t xml:space="preserve">. Клиент посылает запросы на сервер по HTTP протоколу версии 1.1 </w:t>
       </w:r>
       <w:r>
         <w:rPr>
@@ -8634,22 +9478,22 @@
         </w:rPr>
         <w:t xml:space="preserve"> поддерживает сложные запросы и индексацию данных, что обеспечивает быстрый доступ к большим объемам информации. </w:t>
       </w:r>
-      <w:bookmarkStart w:id="29" w:name="_Toc122085207"/>
-      <w:bookmarkStart w:id="30" w:name="_Toc122093054"/>
-      <w:bookmarkStart w:id="31" w:name="_Toc122154648"/>
-      <w:bookmarkStart w:id="32" w:name="_Toc122154705"/>
-      <w:bookmarkStart w:id="33" w:name="_Toc122154950"/>
-      <w:bookmarkStart w:id="34" w:name="_Toc132650915"/>
-      <w:bookmarkStart w:id="35" w:name="_Toc132650934"/>
-      <w:bookmarkStart w:id="36" w:name="_Toc132848825"/>
-      <w:bookmarkEnd w:id="29"/>
-      <w:bookmarkEnd w:id="30"/>
-      <w:bookmarkEnd w:id="31"/>
-      <w:bookmarkEnd w:id="32"/>
-      <w:bookmarkEnd w:id="33"/>
-      <w:bookmarkEnd w:id="34"/>
-      <w:bookmarkEnd w:id="35"/>
-      <w:bookmarkEnd w:id="36"/>
+      <w:bookmarkStart w:id="38" w:name="_Toc122085207"/>
+      <w:bookmarkStart w:id="39" w:name="_Toc122093054"/>
+      <w:bookmarkStart w:id="40" w:name="_Toc122154648"/>
+      <w:bookmarkStart w:id="41" w:name="_Toc122154705"/>
+      <w:bookmarkStart w:id="42" w:name="_Toc122154950"/>
+      <w:bookmarkStart w:id="43" w:name="_Toc132650915"/>
+      <w:bookmarkStart w:id="44" w:name="_Toc132650934"/>
+      <w:bookmarkStart w:id="45" w:name="_Toc132848825"/>
+      <w:bookmarkEnd w:id="38"/>
+      <w:bookmarkEnd w:id="39"/>
+      <w:bookmarkEnd w:id="40"/>
+      <w:bookmarkEnd w:id="41"/>
+      <w:bookmarkEnd w:id="42"/>
+      <w:bookmarkEnd w:id="43"/>
+      <w:bookmarkEnd w:id="44"/>
+      <w:bookmarkEnd w:id="45"/>
     </w:p>
     <w:p>
       <w:pPr>
@@ -8668,11 +9512,11 @@
         <w:pStyle w:val="20"/>
         <w:spacing w:before="0"/>
       </w:pPr>
-      <w:bookmarkStart w:id="37" w:name="_Toc132848826"/>
+      <w:bookmarkStart w:id="46" w:name="_Toc132848826"/>
       <w:r>
         <w:t>Проектирование диаграммы вариантов использования</w:t>
       </w:r>
-      <w:bookmarkEnd w:id="37"/>
+      <w:bookmarkEnd w:id="46"/>
     </w:p>
     <w:p>
       <w:pPr>
@@ -9218,7 +10062,7 @@
       <w:pPr>
         <w:pStyle w:val="20"/>
       </w:pPr>
-      <w:bookmarkStart w:id="38" w:name="_Toc132848827"/>
+      <w:bookmarkStart w:id="47" w:name="_Toc132848827"/>
       <w:r>
         <w:lastRenderedPageBreak/>
         <w:t xml:space="preserve">Проектирование </w:t>
@@ -9226,7 +10070,7 @@
       <w:r>
         <w:t>базы данных</w:t>
       </w:r>
-      <w:bookmarkEnd w:id="38"/>
+      <w:bookmarkEnd w:id="47"/>
     </w:p>
     <w:p>
       <w:pPr>
@@ -12225,11 +13069,11 @@
       <w:pPr>
         <w:pStyle w:val="20"/>
       </w:pPr>
-      <w:bookmarkStart w:id="39" w:name="_Toc132848828"/>
+      <w:bookmarkStart w:id="48" w:name="_Toc132848828"/>
       <w:r>
         <w:t>Выводы по разделу</w:t>
       </w:r>
-      <w:bookmarkEnd w:id="39"/>
+      <w:bookmarkEnd w:id="48"/>
     </w:p>
     <w:p>
       <w:pPr>
@@ -12278,14 +13122,14 @@
         </w:numPr>
         <w:jc w:val="center"/>
       </w:pPr>
-      <w:bookmarkStart w:id="40" w:name="_Toc122154992"/>
-      <w:bookmarkStart w:id="41" w:name="_Toc132848829"/>
+      <w:bookmarkStart w:id="49" w:name="_Toc122154992"/>
+      <w:bookmarkStart w:id="50" w:name="_Toc132848829"/>
       <w:r>
         <w:lastRenderedPageBreak/>
         <w:t>Список используемых источников</w:t>
       </w:r>
-      <w:bookmarkEnd w:id="40"/>
-      <w:bookmarkEnd w:id="41"/>
+      <w:bookmarkEnd w:id="49"/>
+      <w:bookmarkEnd w:id="50"/>
     </w:p>
     <w:p>
       <w:pPr>

</xml_diff>